<commit_message>
Jika putus asa, sumur zam-zam tidak akan pernah ada
</commit_message>
<xml_diff>
--- a/html/051. Be Smart (27-11-2022)/Soal.docx
+++ b/html/051. Be Smart (27-11-2022)/Soal.docx
@@ -12,7 +12,6 @@
           <w:szCs w:val="28"/>
         </w:rPr>
       </w:pPr>
-      <w:proofErr w:type="spellStart"/>
       <w:r>
         <w:rPr>
           <w:rFonts w:ascii="Times New Roman" w:hAnsi="Times New Roman" w:cs="Times New Roman"/>
@@ -21,12 +20,9 @@
           <w:sz w:val="28"/>
           <w:szCs w:val="28"/>
         </w:rPr>
-        <w:t>Soal</w:t>
-      </w:r>
-      <w:proofErr w:type="spellEnd"/>
-    </w:p>
-    <w:p>
-      <w:pPr>
+        <w:t>Bab</w:t>
+      </w:r>
+      <w:r>
         <w:rPr>
           <w:rFonts w:ascii="Times New Roman" w:hAnsi="Times New Roman" w:cs="Times New Roman"/>
           <w:b/>
@@ -34,7 +30,8 @@
           <w:sz w:val="28"/>
           <w:szCs w:val="28"/>
         </w:rPr>
-      </w:pPr>
+        <w:t xml:space="preserve"> 3</w:t>
+      </w:r>
       <w:r>
         <w:rPr>
           <w:rFonts w:ascii="Times New Roman" w:hAnsi="Times New Roman" w:cs="Times New Roman"/>
@@ -43,35 +40,10 @@
           <w:sz w:val="28"/>
           <w:szCs w:val="28"/>
         </w:rPr>
-        <w:t>Modul 3</w:t>
-      </w:r>
-    </w:p>
-    <w:p>
-      <w:pPr>
-        <w:pStyle w:val="ListParagraph"/>
-        <w:numPr>
-          <w:ilvl w:val="0"/>
-          <w:numId w:val="1"/>
-        </w:numPr>
-        <w:jc w:val="both"/>
-        <w:rPr>
-          <w:rFonts w:ascii="Times New Roman" w:hAnsi="Times New Roman" w:cs="Times New Roman"/>
-          <w:sz w:val="24"/>
-          <w:szCs w:val="24"/>
-        </w:rPr>
-      </w:pPr>
-    </w:p>
-    <w:p>
-      <w:pPr>
-        <w:rPr>
-          <w:rFonts w:ascii="Times New Roman" w:hAnsi="Times New Roman" w:cs="Times New Roman"/>
-          <w:sz w:val="24"/>
-          <w:szCs w:val="24"/>
-        </w:rPr>
-      </w:pPr>
-    </w:p>
-    <w:p>
-      <w:pPr>
+        <w:t xml:space="preserve"> </w:t>
+      </w:r>
+      <w:proofErr w:type="spellStart"/>
+      <w:r>
         <w:rPr>
           <w:rFonts w:ascii="Times New Roman" w:hAnsi="Times New Roman" w:cs="Times New Roman"/>
           <w:b/>
@@ -79,7 +51,9 @@
           <w:sz w:val="28"/>
           <w:szCs w:val="28"/>
         </w:rPr>
-      </w:pPr>
+        <w:t>Pengolahan</w:t>
+      </w:r>
+      <w:proofErr w:type="spellEnd"/>
       <w:r>
         <w:rPr>
           <w:rFonts w:ascii="Times New Roman" w:hAnsi="Times New Roman" w:cs="Times New Roman"/>
@@ -88,8 +62,2698 @@
           <w:sz w:val="28"/>
           <w:szCs w:val="28"/>
         </w:rPr>
-        <w:t>Modul 4</w:t>
-      </w:r>
+        <w:t xml:space="preserve"> Bahasa </w:t>
+      </w:r>
+      <w:proofErr w:type="spellStart"/>
+      <w:r>
+        <w:rPr>
+          <w:rFonts w:ascii="Times New Roman" w:hAnsi="Times New Roman" w:cs="Times New Roman"/>
+          <w:b/>
+          <w:bCs/>
+          <w:sz w:val="28"/>
+          <w:szCs w:val="28"/>
+        </w:rPr>
+        <w:t>Alami</w:t>
+      </w:r>
+      <w:proofErr w:type="spellEnd"/>
+    </w:p>
+    <w:p>
+      <w:pPr>
+        <w:rPr>
+          <w:rFonts w:ascii="Times New Roman" w:hAnsi="Times New Roman" w:cs="Times New Roman"/>
+          <w:b/>
+          <w:bCs/>
+          <w:sz w:val="28"/>
+          <w:szCs w:val="28"/>
+        </w:rPr>
+      </w:pPr>
+      <w:proofErr w:type="spellStart"/>
+      <w:r>
+        <w:rPr>
+          <w:rFonts w:ascii="Times New Roman" w:hAnsi="Times New Roman" w:cs="Times New Roman"/>
+          <w:b/>
+          <w:bCs/>
+          <w:sz w:val="28"/>
+          <w:szCs w:val="28"/>
+        </w:rPr>
+        <w:t>Soal</w:t>
+      </w:r>
+      <w:proofErr w:type="spellEnd"/>
+    </w:p>
+    <w:p>
+      <w:pPr>
+        <w:pStyle w:val="NoSpacing"/>
+        <w:numPr>
+          <w:ilvl w:val="0"/>
+          <w:numId w:val="4"/>
+        </w:numPr>
+      </w:pPr>
+      <w:proofErr w:type="spellStart"/>
+      <w:r>
+        <w:t>Jelaskan</w:t>
+      </w:r>
+      <w:proofErr w:type="spellEnd"/>
+      <w:r>
+        <w:t xml:space="preserve"> </w:t>
+      </w:r>
+      <w:proofErr w:type="spellStart"/>
+      <w:r>
+        <w:t>pengertian</w:t>
+      </w:r>
+      <w:proofErr w:type="spellEnd"/>
+      <w:r>
+        <w:t xml:space="preserve"> </w:t>
+      </w:r>
+      <w:proofErr w:type="spellStart"/>
+      <w:r>
+        <w:t>dari</w:t>
+      </w:r>
+      <w:proofErr w:type="spellEnd"/>
+      <w:r>
+        <w:t xml:space="preserve"> </w:t>
+      </w:r>
+      <w:proofErr w:type="spellStart"/>
+      <w:r>
+        <w:t>pengolahan</w:t>
+      </w:r>
+      <w:proofErr w:type="spellEnd"/>
+      <w:r>
+        <w:t xml:space="preserve"> </w:t>
+      </w:r>
+      <w:proofErr w:type="spellStart"/>
+      <w:r>
+        <w:t>b</w:t>
+      </w:r>
+      <w:r>
+        <w:t>ahasa</w:t>
+      </w:r>
+      <w:proofErr w:type="spellEnd"/>
+      <w:r>
+        <w:t xml:space="preserve"> </w:t>
+      </w:r>
+      <w:proofErr w:type="spellStart"/>
+      <w:r>
+        <w:t>alami</w:t>
+      </w:r>
+      <w:proofErr w:type="spellEnd"/>
+      <w:r>
+        <w:t xml:space="preserve"> !</w:t>
+      </w:r>
+    </w:p>
+    <w:p>
+      <w:pPr>
+        <w:pStyle w:val="NoSpacing"/>
+        <w:numPr>
+          <w:ilvl w:val="0"/>
+          <w:numId w:val="4"/>
+        </w:numPr>
+      </w:pPr>
+      <w:proofErr w:type="spellStart"/>
+      <w:r>
+        <w:t>Sebutkan</w:t>
+      </w:r>
+      <w:proofErr w:type="spellEnd"/>
+      <w:r>
+        <w:t xml:space="preserve"> </w:t>
+      </w:r>
+      <w:proofErr w:type="spellStart"/>
+      <w:r>
+        <w:t>jenis</w:t>
+      </w:r>
+      <w:proofErr w:type="spellEnd"/>
+      <w:r>
+        <w:t xml:space="preserve"> </w:t>
+      </w:r>
+      <w:proofErr w:type="spellStart"/>
+      <w:r>
+        <w:t>aplikasi</w:t>
+      </w:r>
+      <w:proofErr w:type="spellEnd"/>
+      <w:r>
+        <w:t xml:space="preserve"> yang </w:t>
+      </w:r>
+      <w:proofErr w:type="spellStart"/>
+      <w:r>
+        <w:t>bisa</w:t>
+      </w:r>
+      <w:proofErr w:type="spellEnd"/>
+      <w:r>
+        <w:t xml:space="preserve"> </w:t>
+      </w:r>
+      <w:proofErr w:type="spellStart"/>
+      <w:r>
+        <w:t>dibuat</w:t>
+      </w:r>
+      <w:proofErr w:type="spellEnd"/>
+      <w:r>
+        <w:t xml:space="preserve"> pada </w:t>
+      </w:r>
+      <w:proofErr w:type="spellStart"/>
+      <w:r>
+        <w:t>bidang</w:t>
+      </w:r>
+      <w:proofErr w:type="spellEnd"/>
+      <w:r>
+        <w:t xml:space="preserve"> </w:t>
+      </w:r>
+      <w:proofErr w:type="spellStart"/>
+      <w:r>
+        <w:t>pengolahan</w:t>
+      </w:r>
+      <w:proofErr w:type="spellEnd"/>
+      <w:r>
+        <w:t xml:space="preserve"> Bahasa </w:t>
+      </w:r>
+      <w:proofErr w:type="spellStart"/>
+      <w:r>
+        <w:t>Alami</w:t>
+      </w:r>
+      <w:proofErr w:type="spellEnd"/>
+      <w:r>
+        <w:t xml:space="preserve">. </w:t>
+      </w:r>
+      <w:proofErr w:type="spellStart"/>
+      <w:r>
+        <w:t>Jelaskan</w:t>
+      </w:r>
+      <w:proofErr w:type="spellEnd"/>
+      <w:r>
+        <w:t xml:space="preserve"> masing-masing </w:t>
+      </w:r>
+      <w:proofErr w:type="spellStart"/>
+      <w:r>
+        <w:t>secara</w:t>
+      </w:r>
+      <w:proofErr w:type="spellEnd"/>
+      <w:r>
+        <w:t xml:space="preserve"> </w:t>
+      </w:r>
+      <w:proofErr w:type="spellStart"/>
+      <w:r>
+        <w:t>singkat</w:t>
+      </w:r>
+      <w:proofErr w:type="spellEnd"/>
+      <w:r>
+        <w:t xml:space="preserve"> !</w:t>
+      </w:r>
+    </w:p>
+    <w:p>
+      <w:pPr>
+        <w:pStyle w:val="NoSpacing"/>
+        <w:numPr>
+          <w:ilvl w:val="0"/>
+          <w:numId w:val="4"/>
+        </w:numPr>
+      </w:pPr>
+      <w:proofErr w:type="spellStart"/>
+      <w:r>
+        <w:t>Bagaimana</w:t>
+      </w:r>
+      <w:proofErr w:type="spellEnd"/>
+      <w:r>
+        <w:t xml:space="preserve"> </w:t>
+      </w:r>
+      <w:proofErr w:type="spellStart"/>
+      <w:r>
+        <w:t>cara</w:t>
+      </w:r>
+      <w:proofErr w:type="spellEnd"/>
+      <w:r>
+        <w:t xml:space="preserve"> </w:t>
+      </w:r>
+      <w:proofErr w:type="spellStart"/>
+      <w:r>
+        <w:t>mengiterpretasikan</w:t>
+      </w:r>
+      <w:proofErr w:type="spellEnd"/>
+      <w:r>
+        <w:t xml:space="preserve"> </w:t>
+      </w:r>
+      <w:proofErr w:type="spellStart"/>
+      <w:r>
+        <w:t>suatu</w:t>
+      </w:r>
+      <w:proofErr w:type="spellEnd"/>
+      <w:r>
+        <w:t xml:space="preserve"> </w:t>
+      </w:r>
+      <w:proofErr w:type="spellStart"/>
+      <w:r>
+        <w:t>kalimat</w:t>
+      </w:r>
+      <w:proofErr w:type="spellEnd"/>
+      <w:r>
+        <w:t xml:space="preserve"> </w:t>
+      </w:r>
+      <w:proofErr w:type="spellStart"/>
+      <w:r>
+        <w:t>dengan</w:t>
+      </w:r>
+      <w:proofErr w:type="spellEnd"/>
+      <w:r>
+        <w:t xml:space="preserve"> </w:t>
+      </w:r>
+      <w:r>
+        <w:rPr>
+          <w:i/>
+          <w:iCs/>
+        </w:rPr>
+        <w:t>semantic</w:t>
+      </w:r>
+      <w:r>
+        <w:t xml:space="preserve"> </w:t>
+      </w:r>
+      <w:proofErr w:type="spellStart"/>
+      <w:r>
+        <w:rPr>
+          <w:i/>
+          <w:iCs/>
+        </w:rPr>
+        <w:t>analyzer</w:t>
+      </w:r>
+      <w:proofErr w:type="spellEnd"/>
+      <w:r>
+        <w:t xml:space="preserve"> ? </w:t>
+      </w:r>
+      <w:proofErr w:type="spellStart"/>
+      <w:r>
+        <w:t>Berikan</w:t>
+      </w:r>
+      <w:proofErr w:type="spellEnd"/>
+      <w:r>
+        <w:t xml:space="preserve"> </w:t>
+      </w:r>
+      <w:proofErr w:type="spellStart"/>
+      <w:r>
+        <w:t>contohnya</w:t>
+      </w:r>
+      <w:proofErr w:type="spellEnd"/>
+      <w:r>
+        <w:t>!</w:t>
+      </w:r>
+    </w:p>
+    <w:p>
+      <w:pPr>
+        <w:pStyle w:val="NoSpacing"/>
+        <w:rPr>
+          <w:b/>
+          <w:bCs/>
+        </w:rPr>
+      </w:pPr>
+    </w:p>
+    <w:p>
+      <w:pPr>
+        <w:rPr>
+          <w:rFonts w:ascii="Times New Roman" w:hAnsi="Times New Roman" w:cs="Times New Roman"/>
+          <w:b/>
+          <w:bCs/>
+          <w:sz w:val="24"/>
+          <w:szCs w:val="24"/>
+        </w:rPr>
+      </w:pPr>
+      <w:r>
+        <w:rPr>
+          <w:rFonts w:ascii="Times New Roman" w:hAnsi="Times New Roman" w:cs="Times New Roman"/>
+          <w:b/>
+          <w:bCs/>
+          <w:sz w:val="24"/>
+          <w:szCs w:val="24"/>
+        </w:rPr>
+        <w:t>Jawab</w:t>
+      </w:r>
+    </w:p>
+    <w:p>
+      <w:pPr>
+        <w:pStyle w:val="NoSpacing"/>
+        <w:numPr>
+          <w:ilvl w:val="0"/>
+          <w:numId w:val="5"/>
+        </w:numPr>
+      </w:pPr>
+      <w:proofErr w:type="spellStart"/>
+      <w:r>
+        <w:t>P</w:t>
+      </w:r>
+      <w:r>
+        <w:t>engolahan</w:t>
+      </w:r>
+      <w:proofErr w:type="spellEnd"/>
+      <w:r>
+        <w:t xml:space="preserve"> </w:t>
+      </w:r>
+      <w:proofErr w:type="spellStart"/>
+      <w:r>
+        <w:t>b</w:t>
+      </w:r>
+      <w:r>
+        <w:t>ahasa</w:t>
+      </w:r>
+      <w:proofErr w:type="spellEnd"/>
+      <w:r>
+        <w:t xml:space="preserve"> </w:t>
+      </w:r>
+      <w:proofErr w:type="spellStart"/>
+      <w:r>
+        <w:t>alami</w:t>
+      </w:r>
+      <w:proofErr w:type="spellEnd"/>
+      <w:r>
+        <w:t xml:space="preserve"> </w:t>
+      </w:r>
+      <w:r>
+        <w:t xml:space="preserve"> </w:t>
+      </w:r>
+      <w:proofErr w:type="spellStart"/>
+      <w:r>
+        <w:t>adalah</w:t>
+      </w:r>
+      <w:proofErr w:type="spellEnd"/>
+      <w:r>
+        <w:t xml:space="preserve"> </w:t>
+      </w:r>
+      <w:proofErr w:type="spellStart"/>
+      <w:r>
+        <w:t>sebuah</w:t>
+      </w:r>
+      <w:proofErr w:type="spellEnd"/>
+      <w:r>
+        <w:t xml:space="preserve"> </w:t>
+      </w:r>
+      <w:proofErr w:type="spellStart"/>
+      <w:r>
+        <w:t>teknologi</w:t>
+      </w:r>
+      <w:proofErr w:type="spellEnd"/>
+      <w:r>
+        <w:t xml:space="preserve"> machine learning yang </w:t>
+      </w:r>
+      <w:proofErr w:type="spellStart"/>
+      <w:r>
+        <w:t>memberi</w:t>
+      </w:r>
+      <w:proofErr w:type="spellEnd"/>
+      <w:r>
+        <w:t xml:space="preserve"> </w:t>
+      </w:r>
+      <w:proofErr w:type="spellStart"/>
+      <w:r>
+        <w:t>komputer</w:t>
+      </w:r>
+      <w:proofErr w:type="spellEnd"/>
+      <w:r>
+        <w:t xml:space="preserve"> </w:t>
+      </w:r>
+      <w:proofErr w:type="spellStart"/>
+      <w:r>
+        <w:t>kemampuan</w:t>
+      </w:r>
+      <w:proofErr w:type="spellEnd"/>
+      <w:r>
+        <w:t xml:space="preserve"> </w:t>
+      </w:r>
+      <w:proofErr w:type="spellStart"/>
+      <w:r>
+        <w:t>untuk</w:t>
+      </w:r>
+      <w:proofErr w:type="spellEnd"/>
+      <w:r>
+        <w:t xml:space="preserve"> </w:t>
+      </w:r>
+      <w:proofErr w:type="spellStart"/>
+      <w:r>
+        <w:t>menginterpretasikan</w:t>
+      </w:r>
+      <w:proofErr w:type="spellEnd"/>
+      <w:r>
+        <w:t xml:space="preserve">, </w:t>
+      </w:r>
+      <w:proofErr w:type="spellStart"/>
+      <w:r>
+        <w:t>memanipulasi</w:t>
+      </w:r>
+      <w:proofErr w:type="spellEnd"/>
+      <w:r>
+        <w:t xml:space="preserve">, dan </w:t>
+      </w:r>
+      <w:proofErr w:type="spellStart"/>
+      <w:r>
+        <w:t>memahami</w:t>
+      </w:r>
+      <w:proofErr w:type="spellEnd"/>
+      <w:r>
+        <w:t xml:space="preserve"> </w:t>
+      </w:r>
+      <w:proofErr w:type="spellStart"/>
+      <w:r>
+        <w:t>bahasa</w:t>
+      </w:r>
+      <w:proofErr w:type="spellEnd"/>
+      <w:r>
+        <w:t xml:space="preserve"> </w:t>
+      </w:r>
+      <w:proofErr w:type="spellStart"/>
+      <w:r>
+        <w:t>manusia</w:t>
+      </w:r>
+      <w:proofErr w:type="spellEnd"/>
+      <w:r>
+        <w:t>.</w:t>
+      </w:r>
+    </w:p>
+    <w:p>
+      <w:pPr>
+        <w:pStyle w:val="ListParagraph"/>
+        <w:numPr>
+          <w:ilvl w:val="0"/>
+          <w:numId w:val="5"/>
+        </w:numPr>
+        <w:spacing w:line="360" w:lineRule="auto"/>
+        <w:rPr>
+          <w:rFonts w:ascii="Times New Roman" w:hAnsi="Times New Roman" w:cs="Times New Roman"/>
+          <w:b/>
+          <w:bCs/>
+          <w:sz w:val="24"/>
+          <w:szCs w:val="24"/>
+        </w:rPr>
+      </w:pPr>
+      <w:proofErr w:type="spellStart"/>
+      <w:r>
+        <w:rPr>
+          <w:rFonts w:ascii="Times New Roman" w:hAnsi="Times New Roman" w:cs="Times New Roman"/>
+          <w:sz w:val="24"/>
+          <w:szCs w:val="24"/>
+        </w:rPr>
+        <w:t>Jenis</w:t>
+      </w:r>
+      <w:proofErr w:type="spellEnd"/>
+      <w:r>
+        <w:rPr>
+          <w:rFonts w:ascii="Times New Roman" w:hAnsi="Times New Roman" w:cs="Times New Roman"/>
+          <w:sz w:val="24"/>
+          <w:szCs w:val="24"/>
+        </w:rPr>
+        <w:t xml:space="preserve"> </w:t>
+      </w:r>
+      <w:proofErr w:type="spellStart"/>
+      <w:r>
+        <w:rPr>
+          <w:rFonts w:ascii="Times New Roman" w:hAnsi="Times New Roman" w:cs="Times New Roman"/>
+          <w:sz w:val="24"/>
+          <w:szCs w:val="24"/>
+        </w:rPr>
+        <w:t>aplikasi</w:t>
+      </w:r>
+      <w:proofErr w:type="spellEnd"/>
+      <w:r>
+        <w:rPr>
+          <w:rFonts w:ascii="Times New Roman" w:hAnsi="Times New Roman" w:cs="Times New Roman"/>
+          <w:sz w:val="24"/>
+          <w:szCs w:val="24"/>
+        </w:rPr>
+        <w:t xml:space="preserve"> yang </w:t>
+      </w:r>
+      <w:proofErr w:type="spellStart"/>
+      <w:r>
+        <w:rPr>
+          <w:rFonts w:ascii="Times New Roman" w:hAnsi="Times New Roman" w:cs="Times New Roman"/>
+          <w:sz w:val="24"/>
+          <w:szCs w:val="24"/>
+        </w:rPr>
+        <w:t>bisa</w:t>
+      </w:r>
+      <w:proofErr w:type="spellEnd"/>
+      <w:r>
+        <w:rPr>
+          <w:rFonts w:ascii="Times New Roman" w:hAnsi="Times New Roman" w:cs="Times New Roman"/>
+          <w:sz w:val="24"/>
+          <w:szCs w:val="24"/>
+        </w:rPr>
+        <w:t xml:space="preserve"> </w:t>
+      </w:r>
+      <w:proofErr w:type="spellStart"/>
+      <w:r>
+        <w:rPr>
+          <w:rFonts w:ascii="Times New Roman" w:hAnsi="Times New Roman" w:cs="Times New Roman"/>
+          <w:sz w:val="24"/>
+          <w:szCs w:val="24"/>
+        </w:rPr>
+        <w:t>dibuat</w:t>
+      </w:r>
+      <w:proofErr w:type="spellEnd"/>
+      <w:r>
+        <w:rPr>
+          <w:rFonts w:ascii="Times New Roman" w:hAnsi="Times New Roman" w:cs="Times New Roman"/>
+          <w:sz w:val="24"/>
+          <w:szCs w:val="24"/>
+        </w:rPr>
+        <w:t xml:space="preserve"> pada </w:t>
+      </w:r>
+      <w:proofErr w:type="spellStart"/>
+      <w:r>
+        <w:rPr>
+          <w:rFonts w:ascii="Times New Roman" w:hAnsi="Times New Roman" w:cs="Times New Roman"/>
+          <w:sz w:val="24"/>
+          <w:szCs w:val="24"/>
+        </w:rPr>
+        <w:t>bidang</w:t>
+      </w:r>
+      <w:proofErr w:type="spellEnd"/>
+      <w:r>
+        <w:rPr>
+          <w:rFonts w:ascii="Times New Roman" w:hAnsi="Times New Roman" w:cs="Times New Roman"/>
+          <w:sz w:val="24"/>
+          <w:szCs w:val="24"/>
+        </w:rPr>
+        <w:t xml:space="preserve"> </w:t>
+      </w:r>
+      <w:r>
+        <w:rPr>
+          <w:rFonts w:ascii="Times New Roman" w:hAnsi="Times New Roman" w:cs="Times New Roman"/>
+          <w:i/>
+          <w:iCs/>
+          <w:sz w:val="24"/>
+          <w:szCs w:val="24"/>
+        </w:rPr>
+        <w:t xml:space="preserve">natural language </w:t>
+      </w:r>
+      <w:proofErr w:type="spellStart"/>
+      <w:r>
+        <w:rPr>
+          <w:rFonts w:ascii="Times New Roman" w:hAnsi="Times New Roman" w:cs="Times New Roman"/>
+          <w:sz w:val="24"/>
+          <w:szCs w:val="24"/>
+        </w:rPr>
+        <w:t>adalah</w:t>
+      </w:r>
+      <w:proofErr w:type="spellEnd"/>
+      <w:r>
+        <w:rPr>
+          <w:rFonts w:ascii="Times New Roman" w:hAnsi="Times New Roman" w:cs="Times New Roman"/>
+          <w:sz w:val="24"/>
+          <w:szCs w:val="24"/>
+        </w:rPr>
+        <w:t>:</w:t>
+      </w:r>
+    </w:p>
+    <w:p>
+      <w:pPr>
+        <w:pStyle w:val="ListParagraph"/>
+        <w:numPr>
+          <w:ilvl w:val="0"/>
+          <w:numId w:val="6"/>
+        </w:numPr>
+        <w:spacing w:after="0" w:line="360" w:lineRule="auto"/>
+        <w:ind w:left="993" w:hanging="284"/>
+        <w:jc w:val="both"/>
+        <w:rPr>
+          <w:rFonts w:ascii="Times New Roman" w:hAnsi="Times New Roman" w:cs="Times New Roman"/>
+          <w:b/>
+          <w:bCs/>
+          <w:i/>
+          <w:iCs/>
+          <w:sz w:val="24"/>
+          <w:szCs w:val="24"/>
+        </w:rPr>
+      </w:pPr>
+      <w:r>
+        <w:rPr>
+          <w:rFonts w:ascii="Times New Roman" w:hAnsi="Times New Roman" w:cs="Times New Roman"/>
+          <w:i/>
+          <w:iCs/>
+          <w:sz w:val="24"/>
+          <w:szCs w:val="24"/>
+        </w:rPr>
+        <w:t>Text-based application</w:t>
+      </w:r>
+    </w:p>
+    <w:p>
+      <w:pPr>
+        <w:spacing w:after="0" w:line="360" w:lineRule="auto"/>
+        <w:jc w:val="both"/>
+        <w:rPr>
+          <w:rFonts w:ascii="Times New Roman" w:hAnsi="Times New Roman" w:cs="Times New Roman"/>
+          <w:sz w:val="24"/>
+          <w:szCs w:val="24"/>
+        </w:rPr>
+      </w:pPr>
+      <w:r>
+        <w:rPr>
+          <w:rFonts w:ascii="Times New Roman" w:hAnsi="Times New Roman" w:cs="Times New Roman"/>
+          <w:i/>
+          <w:iCs/>
+          <w:sz w:val="24"/>
+          <w:szCs w:val="24"/>
+        </w:rPr>
+        <w:t xml:space="preserve">Text-based application </w:t>
+      </w:r>
+      <w:proofErr w:type="spellStart"/>
+      <w:r>
+        <w:rPr>
+          <w:rFonts w:ascii="Times New Roman" w:hAnsi="Times New Roman" w:cs="Times New Roman"/>
+          <w:sz w:val="24"/>
+          <w:szCs w:val="24"/>
+        </w:rPr>
+        <w:t>mencakup</w:t>
+      </w:r>
+      <w:proofErr w:type="spellEnd"/>
+      <w:r>
+        <w:rPr>
+          <w:rFonts w:ascii="Times New Roman" w:hAnsi="Times New Roman" w:cs="Times New Roman"/>
+          <w:sz w:val="24"/>
+          <w:szCs w:val="24"/>
+        </w:rPr>
+        <w:t xml:space="preserve"> </w:t>
+      </w:r>
+      <w:proofErr w:type="spellStart"/>
+      <w:r>
+        <w:rPr>
+          <w:rFonts w:ascii="Times New Roman" w:hAnsi="Times New Roman" w:cs="Times New Roman"/>
+          <w:sz w:val="24"/>
+          <w:szCs w:val="24"/>
+        </w:rPr>
+        <w:t>segala</w:t>
+      </w:r>
+      <w:proofErr w:type="spellEnd"/>
+      <w:r>
+        <w:rPr>
+          <w:rFonts w:ascii="Times New Roman" w:hAnsi="Times New Roman" w:cs="Times New Roman"/>
+          <w:sz w:val="24"/>
+          <w:szCs w:val="24"/>
+        </w:rPr>
+        <w:t xml:space="preserve"> </w:t>
+      </w:r>
+      <w:proofErr w:type="spellStart"/>
+      <w:r>
+        <w:rPr>
+          <w:rFonts w:ascii="Times New Roman" w:hAnsi="Times New Roman" w:cs="Times New Roman"/>
+          <w:sz w:val="24"/>
+          <w:szCs w:val="24"/>
+        </w:rPr>
+        <w:t>macam</w:t>
+      </w:r>
+      <w:proofErr w:type="spellEnd"/>
+      <w:r>
+        <w:rPr>
+          <w:rFonts w:ascii="Times New Roman" w:hAnsi="Times New Roman" w:cs="Times New Roman"/>
+          <w:sz w:val="24"/>
+          <w:szCs w:val="24"/>
+        </w:rPr>
+        <w:t xml:space="preserve"> </w:t>
+      </w:r>
+      <w:proofErr w:type="spellStart"/>
+      <w:r>
+        <w:rPr>
+          <w:rFonts w:ascii="Times New Roman" w:hAnsi="Times New Roman" w:cs="Times New Roman"/>
+          <w:sz w:val="24"/>
+          <w:szCs w:val="24"/>
+        </w:rPr>
+        <w:t>aplikasi</w:t>
+      </w:r>
+      <w:proofErr w:type="spellEnd"/>
+      <w:r>
+        <w:rPr>
+          <w:rFonts w:ascii="Times New Roman" w:hAnsi="Times New Roman" w:cs="Times New Roman"/>
+          <w:sz w:val="24"/>
+          <w:szCs w:val="24"/>
+        </w:rPr>
+        <w:t xml:space="preserve"> yang </w:t>
+      </w:r>
+      <w:proofErr w:type="spellStart"/>
+      <w:r>
+        <w:rPr>
+          <w:rFonts w:ascii="Times New Roman" w:hAnsi="Times New Roman" w:cs="Times New Roman"/>
+          <w:sz w:val="24"/>
+          <w:szCs w:val="24"/>
+        </w:rPr>
+        <w:t>melakukan</w:t>
+      </w:r>
+      <w:proofErr w:type="spellEnd"/>
+      <w:r>
+        <w:rPr>
+          <w:rFonts w:ascii="Times New Roman" w:hAnsi="Times New Roman" w:cs="Times New Roman"/>
+          <w:sz w:val="24"/>
+          <w:szCs w:val="24"/>
+        </w:rPr>
+        <w:t xml:space="preserve"> proses </w:t>
+      </w:r>
+      <w:proofErr w:type="spellStart"/>
+      <w:r>
+        <w:rPr>
+          <w:rFonts w:ascii="Times New Roman" w:hAnsi="Times New Roman" w:cs="Times New Roman"/>
+          <w:sz w:val="24"/>
+          <w:szCs w:val="24"/>
+        </w:rPr>
+        <w:t>terhadap</w:t>
+      </w:r>
+      <w:proofErr w:type="spellEnd"/>
+      <w:r>
+        <w:rPr>
+          <w:rFonts w:ascii="Times New Roman" w:hAnsi="Times New Roman" w:cs="Times New Roman"/>
+          <w:sz w:val="24"/>
+          <w:szCs w:val="24"/>
+        </w:rPr>
+        <w:t xml:space="preserve"> text </w:t>
+      </w:r>
+      <w:proofErr w:type="spellStart"/>
+      <w:r>
+        <w:rPr>
+          <w:rFonts w:ascii="Times New Roman" w:hAnsi="Times New Roman" w:cs="Times New Roman"/>
+          <w:sz w:val="24"/>
+          <w:szCs w:val="24"/>
+        </w:rPr>
+        <w:t>tertulis</w:t>
+      </w:r>
+      <w:proofErr w:type="spellEnd"/>
+      <w:r>
+        <w:rPr>
+          <w:rFonts w:ascii="Times New Roman" w:hAnsi="Times New Roman" w:cs="Times New Roman"/>
+          <w:sz w:val="24"/>
+          <w:szCs w:val="24"/>
+        </w:rPr>
+        <w:t xml:space="preserve"> </w:t>
+      </w:r>
+      <w:proofErr w:type="spellStart"/>
+      <w:r>
+        <w:rPr>
+          <w:rFonts w:ascii="Times New Roman" w:hAnsi="Times New Roman" w:cs="Times New Roman"/>
+          <w:sz w:val="24"/>
+          <w:szCs w:val="24"/>
+        </w:rPr>
+        <w:t>seperti</w:t>
+      </w:r>
+      <w:proofErr w:type="spellEnd"/>
+      <w:r>
+        <w:rPr>
+          <w:rFonts w:ascii="Times New Roman" w:hAnsi="Times New Roman" w:cs="Times New Roman"/>
+          <w:sz w:val="24"/>
+          <w:szCs w:val="24"/>
+        </w:rPr>
+        <w:t xml:space="preserve"> </w:t>
+      </w:r>
+      <w:proofErr w:type="spellStart"/>
+      <w:r>
+        <w:rPr>
+          <w:rFonts w:ascii="Times New Roman" w:hAnsi="Times New Roman" w:cs="Times New Roman"/>
+          <w:sz w:val="24"/>
+          <w:szCs w:val="24"/>
+        </w:rPr>
+        <w:t>seperti</w:t>
+      </w:r>
+      <w:proofErr w:type="spellEnd"/>
+      <w:r>
+        <w:rPr>
+          <w:rFonts w:ascii="Times New Roman" w:hAnsi="Times New Roman" w:cs="Times New Roman"/>
+          <w:sz w:val="24"/>
+          <w:szCs w:val="24"/>
+        </w:rPr>
+        <w:t xml:space="preserve"> </w:t>
+      </w:r>
+      <w:proofErr w:type="spellStart"/>
+      <w:r>
+        <w:rPr>
+          <w:rFonts w:ascii="Times New Roman" w:hAnsi="Times New Roman" w:cs="Times New Roman"/>
+          <w:sz w:val="24"/>
+          <w:szCs w:val="24"/>
+        </w:rPr>
+        <w:t>misalnya</w:t>
+      </w:r>
+      <w:proofErr w:type="spellEnd"/>
+      <w:r>
+        <w:rPr>
+          <w:rFonts w:ascii="Times New Roman" w:hAnsi="Times New Roman" w:cs="Times New Roman"/>
+          <w:sz w:val="24"/>
+          <w:szCs w:val="24"/>
+        </w:rPr>
+        <w:t xml:space="preserve"> </w:t>
+      </w:r>
+      <w:proofErr w:type="spellStart"/>
+      <w:r>
+        <w:rPr>
+          <w:rFonts w:ascii="Times New Roman" w:hAnsi="Times New Roman" w:cs="Times New Roman"/>
+          <w:sz w:val="24"/>
+          <w:szCs w:val="24"/>
+        </w:rPr>
+        <w:t>buku</w:t>
+      </w:r>
+      <w:proofErr w:type="spellEnd"/>
+      <w:r>
+        <w:rPr>
+          <w:rFonts w:ascii="Times New Roman" w:hAnsi="Times New Roman" w:cs="Times New Roman"/>
+          <w:sz w:val="24"/>
+          <w:szCs w:val="24"/>
+        </w:rPr>
+        <w:t xml:space="preserve">, </w:t>
+      </w:r>
+      <w:proofErr w:type="spellStart"/>
+      <w:r>
+        <w:rPr>
+          <w:rFonts w:ascii="Times New Roman" w:hAnsi="Times New Roman" w:cs="Times New Roman"/>
+          <w:sz w:val="24"/>
+          <w:szCs w:val="24"/>
+        </w:rPr>
+        <w:t>berita</w:t>
+      </w:r>
+      <w:proofErr w:type="spellEnd"/>
+      <w:r>
+        <w:rPr>
+          <w:rFonts w:ascii="Times New Roman" w:hAnsi="Times New Roman" w:cs="Times New Roman"/>
+          <w:sz w:val="24"/>
+          <w:szCs w:val="24"/>
+        </w:rPr>
+        <w:t xml:space="preserve"> di </w:t>
+      </w:r>
+      <w:proofErr w:type="spellStart"/>
+      <w:r>
+        <w:rPr>
+          <w:rFonts w:ascii="Times New Roman" w:hAnsi="Times New Roman" w:cs="Times New Roman"/>
+          <w:sz w:val="24"/>
+          <w:szCs w:val="24"/>
+        </w:rPr>
+        <w:t>surat</w:t>
+      </w:r>
+      <w:proofErr w:type="spellEnd"/>
+      <w:r>
+        <w:rPr>
+          <w:rFonts w:ascii="Times New Roman" w:hAnsi="Times New Roman" w:cs="Times New Roman"/>
+          <w:sz w:val="24"/>
+          <w:szCs w:val="24"/>
+        </w:rPr>
+        <w:t xml:space="preserve"> </w:t>
+      </w:r>
+      <w:proofErr w:type="spellStart"/>
+      <w:r>
+        <w:rPr>
+          <w:rFonts w:ascii="Times New Roman" w:hAnsi="Times New Roman" w:cs="Times New Roman"/>
+          <w:sz w:val="24"/>
+          <w:szCs w:val="24"/>
+        </w:rPr>
+        <w:t>kabar</w:t>
+      </w:r>
+      <w:proofErr w:type="spellEnd"/>
+      <w:r>
+        <w:rPr>
+          <w:rFonts w:ascii="Times New Roman" w:hAnsi="Times New Roman" w:cs="Times New Roman"/>
+          <w:sz w:val="24"/>
+          <w:szCs w:val="24"/>
+        </w:rPr>
+        <w:t xml:space="preserve">, e-mail dan lain </w:t>
+      </w:r>
+      <w:proofErr w:type="spellStart"/>
+      <w:r>
+        <w:rPr>
+          <w:rFonts w:ascii="Times New Roman" w:hAnsi="Times New Roman" w:cs="Times New Roman"/>
+          <w:sz w:val="24"/>
+          <w:szCs w:val="24"/>
+        </w:rPr>
+        <w:t>sebagainya</w:t>
+      </w:r>
+      <w:proofErr w:type="spellEnd"/>
+      <w:r>
+        <w:rPr>
+          <w:rFonts w:ascii="Times New Roman" w:hAnsi="Times New Roman" w:cs="Times New Roman"/>
+          <w:sz w:val="24"/>
+          <w:szCs w:val="24"/>
+        </w:rPr>
+        <w:t xml:space="preserve">. </w:t>
+      </w:r>
+      <w:proofErr w:type="spellStart"/>
+      <w:r>
+        <w:rPr>
+          <w:rFonts w:ascii="Times New Roman" w:hAnsi="Times New Roman" w:cs="Times New Roman"/>
+          <w:sz w:val="24"/>
+          <w:szCs w:val="24"/>
+        </w:rPr>
+        <w:t>Contoh</w:t>
+      </w:r>
+      <w:proofErr w:type="spellEnd"/>
+      <w:r>
+        <w:rPr>
+          <w:rFonts w:ascii="Times New Roman" w:hAnsi="Times New Roman" w:cs="Times New Roman"/>
+          <w:sz w:val="24"/>
+          <w:szCs w:val="24"/>
+        </w:rPr>
+        <w:t xml:space="preserve"> </w:t>
+      </w:r>
+      <w:proofErr w:type="spellStart"/>
+      <w:r>
+        <w:rPr>
+          <w:rFonts w:ascii="Times New Roman" w:hAnsi="Times New Roman" w:cs="Times New Roman"/>
+          <w:sz w:val="24"/>
+          <w:szCs w:val="24"/>
+        </w:rPr>
+        <w:t>penggunaan</w:t>
+      </w:r>
+      <w:proofErr w:type="spellEnd"/>
+      <w:r>
+        <w:rPr>
+          <w:rFonts w:ascii="Times New Roman" w:hAnsi="Times New Roman" w:cs="Times New Roman"/>
+          <w:sz w:val="24"/>
+          <w:szCs w:val="24"/>
+        </w:rPr>
+        <w:t xml:space="preserve"> </w:t>
+      </w:r>
+      <w:proofErr w:type="spellStart"/>
+      <w:r>
+        <w:rPr>
+          <w:rFonts w:ascii="Times New Roman" w:hAnsi="Times New Roman" w:cs="Times New Roman"/>
+          <w:sz w:val="24"/>
+          <w:szCs w:val="24"/>
+        </w:rPr>
+        <w:t>dari</w:t>
+      </w:r>
+      <w:proofErr w:type="spellEnd"/>
+      <w:r>
+        <w:rPr>
+          <w:rFonts w:ascii="Times New Roman" w:hAnsi="Times New Roman" w:cs="Times New Roman"/>
+          <w:sz w:val="24"/>
+          <w:szCs w:val="24"/>
+        </w:rPr>
+        <w:t xml:space="preserve"> </w:t>
+      </w:r>
+      <w:r>
+        <w:rPr>
+          <w:rFonts w:ascii="Times New Roman" w:hAnsi="Times New Roman" w:cs="Times New Roman"/>
+          <w:i/>
+          <w:iCs/>
+          <w:sz w:val="24"/>
+          <w:szCs w:val="24"/>
+        </w:rPr>
+        <w:t>text-based application</w:t>
+      </w:r>
+      <w:r>
+        <w:rPr>
+          <w:rFonts w:ascii="Times New Roman" w:hAnsi="Times New Roman" w:cs="Times New Roman"/>
+          <w:i/>
+          <w:iCs/>
+          <w:sz w:val="24"/>
+          <w:szCs w:val="24"/>
+        </w:rPr>
+        <w:t xml:space="preserve"> </w:t>
+      </w:r>
+      <w:proofErr w:type="spellStart"/>
+      <w:r>
+        <w:rPr>
+          <w:rFonts w:ascii="Times New Roman" w:hAnsi="Times New Roman" w:cs="Times New Roman"/>
+          <w:sz w:val="24"/>
+          <w:szCs w:val="24"/>
+        </w:rPr>
+        <w:t>ini</w:t>
+      </w:r>
+      <w:proofErr w:type="spellEnd"/>
+      <w:r>
+        <w:rPr>
+          <w:rFonts w:ascii="Times New Roman" w:hAnsi="Times New Roman" w:cs="Times New Roman"/>
+          <w:sz w:val="24"/>
+          <w:szCs w:val="24"/>
+        </w:rPr>
+        <w:t xml:space="preserve"> </w:t>
+      </w:r>
+      <w:proofErr w:type="spellStart"/>
+      <w:r>
+        <w:rPr>
+          <w:rFonts w:ascii="Times New Roman" w:hAnsi="Times New Roman" w:cs="Times New Roman"/>
+          <w:sz w:val="24"/>
+          <w:szCs w:val="24"/>
+        </w:rPr>
+        <w:t>adalah</w:t>
+      </w:r>
+      <w:proofErr w:type="spellEnd"/>
+      <w:r>
+        <w:rPr>
+          <w:rFonts w:ascii="Times New Roman" w:hAnsi="Times New Roman" w:cs="Times New Roman"/>
+          <w:sz w:val="24"/>
+          <w:szCs w:val="24"/>
+        </w:rPr>
+        <w:t>:</w:t>
+      </w:r>
+    </w:p>
+    <w:p>
+      <w:pPr>
+        <w:pStyle w:val="ListParagraph"/>
+        <w:numPr>
+          <w:ilvl w:val="0"/>
+          <w:numId w:val="7"/>
+        </w:numPr>
+        <w:spacing w:after="0" w:line="360" w:lineRule="auto"/>
+        <w:jc w:val="both"/>
+        <w:rPr>
+          <w:rFonts w:ascii="Times New Roman" w:hAnsi="Times New Roman" w:cs="Times New Roman"/>
+          <w:sz w:val="24"/>
+          <w:szCs w:val="24"/>
+        </w:rPr>
+      </w:pPr>
+      <w:proofErr w:type="spellStart"/>
+      <w:r>
+        <w:rPr>
+          <w:rFonts w:ascii="Times New Roman" w:hAnsi="Times New Roman" w:cs="Times New Roman"/>
+          <w:sz w:val="24"/>
+          <w:szCs w:val="24"/>
+        </w:rPr>
+        <w:t>Mencari</w:t>
+      </w:r>
+      <w:proofErr w:type="spellEnd"/>
+      <w:r>
+        <w:rPr>
+          <w:rFonts w:ascii="Times New Roman" w:hAnsi="Times New Roman" w:cs="Times New Roman"/>
+          <w:sz w:val="24"/>
+          <w:szCs w:val="24"/>
+        </w:rPr>
+        <w:t xml:space="preserve"> </w:t>
+      </w:r>
+      <w:proofErr w:type="spellStart"/>
+      <w:r>
+        <w:rPr>
+          <w:rFonts w:ascii="Times New Roman" w:hAnsi="Times New Roman" w:cs="Times New Roman"/>
+          <w:sz w:val="24"/>
+          <w:szCs w:val="24"/>
+        </w:rPr>
+        <w:t>topik</w:t>
+      </w:r>
+      <w:proofErr w:type="spellEnd"/>
+      <w:r>
+        <w:rPr>
+          <w:rFonts w:ascii="Times New Roman" w:hAnsi="Times New Roman" w:cs="Times New Roman"/>
+          <w:sz w:val="24"/>
+          <w:szCs w:val="24"/>
+        </w:rPr>
+        <w:t xml:space="preserve"> </w:t>
+      </w:r>
+      <w:proofErr w:type="spellStart"/>
+      <w:r>
+        <w:rPr>
+          <w:rFonts w:ascii="Times New Roman" w:hAnsi="Times New Roman" w:cs="Times New Roman"/>
+          <w:sz w:val="24"/>
+          <w:szCs w:val="24"/>
+        </w:rPr>
+        <w:t>tertentu</w:t>
+      </w:r>
+      <w:proofErr w:type="spellEnd"/>
+      <w:r>
+        <w:rPr>
+          <w:rFonts w:ascii="Times New Roman" w:hAnsi="Times New Roman" w:cs="Times New Roman"/>
+          <w:sz w:val="24"/>
+          <w:szCs w:val="24"/>
+        </w:rPr>
+        <w:t xml:space="preserve"> </w:t>
+      </w:r>
+      <w:proofErr w:type="spellStart"/>
+      <w:r>
+        <w:rPr>
+          <w:rFonts w:ascii="Times New Roman" w:hAnsi="Times New Roman" w:cs="Times New Roman"/>
+          <w:sz w:val="24"/>
+          <w:szCs w:val="24"/>
+        </w:rPr>
+        <w:t>dari</w:t>
+      </w:r>
+      <w:proofErr w:type="spellEnd"/>
+      <w:r>
+        <w:rPr>
+          <w:rFonts w:ascii="Times New Roman" w:hAnsi="Times New Roman" w:cs="Times New Roman"/>
+          <w:sz w:val="24"/>
+          <w:szCs w:val="24"/>
+        </w:rPr>
+        <w:t xml:space="preserve"> </w:t>
+      </w:r>
+      <w:proofErr w:type="spellStart"/>
+      <w:r>
+        <w:rPr>
+          <w:rFonts w:ascii="Times New Roman" w:hAnsi="Times New Roman" w:cs="Times New Roman"/>
+          <w:sz w:val="24"/>
+          <w:szCs w:val="24"/>
+        </w:rPr>
+        <w:t>buku</w:t>
+      </w:r>
+      <w:proofErr w:type="spellEnd"/>
+      <w:r>
+        <w:rPr>
+          <w:rFonts w:ascii="Times New Roman" w:hAnsi="Times New Roman" w:cs="Times New Roman"/>
+          <w:sz w:val="24"/>
+          <w:szCs w:val="24"/>
+        </w:rPr>
+        <w:t xml:space="preserve"> yang </w:t>
+      </w:r>
+      <w:proofErr w:type="spellStart"/>
+      <w:r>
+        <w:rPr>
+          <w:rFonts w:ascii="Times New Roman" w:hAnsi="Times New Roman" w:cs="Times New Roman"/>
+          <w:sz w:val="24"/>
+          <w:szCs w:val="24"/>
+        </w:rPr>
+        <w:t>ada</w:t>
+      </w:r>
+      <w:proofErr w:type="spellEnd"/>
+      <w:r>
+        <w:rPr>
+          <w:rFonts w:ascii="Times New Roman" w:hAnsi="Times New Roman" w:cs="Times New Roman"/>
+          <w:sz w:val="24"/>
+          <w:szCs w:val="24"/>
+        </w:rPr>
+        <w:t xml:space="preserve"> pada </w:t>
+      </w:r>
+      <w:proofErr w:type="spellStart"/>
+      <w:r>
+        <w:rPr>
+          <w:rFonts w:ascii="Times New Roman" w:hAnsi="Times New Roman" w:cs="Times New Roman"/>
+          <w:sz w:val="24"/>
+          <w:szCs w:val="24"/>
+        </w:rPr>
+        <w:t>perpustakaan</w:t>
+      </w:r>
+      <w:proofErr w:type="spellEnd"/>
+    </w:p>
+    <w:p>
+      <w:pPr>
+        <w:pStyle w:val="ListParagraph"/>
+        <w:numPr>
+          <w:ilvl w:val="0"/>
+          <w:numId w:val="7"/>
+        </w:numPr>
+        <w:spacing w:after="0" w:line="360" w:lineRule="auto"/>
+        <w:jc w:val="both"/>
+        <w:rPr>
+          <w:rFonts w:ascii="Times New Roman" w:hAnsi="Times New Roman" w:cs="Times New Roman"/>
+          <w:sz w:val="24"/>
+          <w:szCs w:val="24"/>
+        </w:rPr>
+      </w:pPr>
+      <w:proofErr w:type="spellStart"/>
+      <w:r>
+        <w:rPr>
+          <w:rFonts w:ascii="Times New Roman" w:hAnsi="Times New Roman" w:cs="Times New Roman"/>
+          <w:sz w:val="24"/>
+          <w:szCs w:val="24"/>
+        </w:rPr>
+        <w:t>Mencari</w:t>
+      </w:r>
+      <w:proofErr w:type="spellEnd"/>
+      <w:r>
+        <w:rPr>
+          <w:rFonts w:ascii="Times New Roman" w:hAnsi="Times New Roman" w:cs="Times New Roman"/>
+          <w:sz w:val="24"/>
+          <w:szCs w:val="24"/>
+        </w:rPr>
+        <w:t xml:space="preserve"> </w:t>
+      </w:r>
+      <w:proofErr w:type="spellStart"/>
+      <w:r>
+        <w:rPr>
+          <w:rFonts w:ascii="Times New Roman" w:hAnsi="Times New Roman" w:cs="Times New Roman"/>
+          <w:sz w:val="24"/>
+          <w:szCs w:val="24"/>
+        </w:rPr>
+        <w:t>isi</w:t>
+      </w:r>
+      <w:proofErr w:type="spellEnd"/>
+      <w:r>
+        <w:rPr>
+          <w:rFonts w:ascii="Times New Roman" w:hAnsi="Times New Roman" w:cs="Times New Roman"/>
+          <w:sz w:val="24"/>
+          <w:szCs w:val="24"/>
+        </w:rPr>
+        <w:t xml:space="preserve"> </w:t>
+      </w:r>
+      <w:proofErr w:type="spellStart"/>
+      <w:r>
+        <w:rPr>
+          <w:rFonts w:ascii="Times New Roman" w:hAnsi="Times New Roman" w:cs="Times New Roman"/>
+          <w:sz w:val="24"/>
+          <w:szCs w:val="24"/>
+        </w:rPr>
+        <w:t>dari</w:t>
+      </w:r>
+      <w:proofErr w:type="spellEnd"/>
+      <w:r>
+        <w:rPr>
+          <w:rFonts w:ascii="Times New Roman" w:hAnsi="Times New Roman" w:cs="Times New Roman"/>
+          <w:sz w:val="24"/>
+          <w:szCs w:val="24"/>
+        </w:rPr>
+        <w:t xml:space="preserve"> </w:t>
+      </w:r>
+      <w:proofErr w:type="spellStart"/>
+      <w:r>
+        <w:rPr>
+          <w:rFonts w:ascii="Times New Roman" w:hAnsi="Times New Roman" w:cs="Times New Roman"/>
+          <w:sz w:val="24"/>
+          <w:szCs w:val="24"/>
+        </w:rPr>
+        <w:t>surat</w:t>
+      </w:r>
+      <w:proofErr w:type="spellEnd"/>
+      <w:r>
+        <w:rPr>
+          <w:rFonts w:ascii="Times New Roman" w:hAnsi="Times New Roman" w:cs="Times New Roman"/>
+          <w:sz w:val="24"/>
+          <w:szCs w:val="24"/>
+        </w:rPr>
+        <w:t xml:space="preserve"> </w:t>
+      </w:r>
+      <w:proofErr w:type="spellStart"/>
+      <w:r>
+        <w:rPr>
+          <w:rFonts w:ascii="Times New Roman" w:hAnsi="Times New Roman" w:cs="Times New Roman"/>
+          <w:sz w:val="24"/>
+          <w:szCs w:val="24"/>
+        </w:rPr>
+        <w:t>atau</w:t>
+      </w:r>
+      <w:proofErr w:type="spellEnd"/>
+      <w:r>
+        <w:rPr>
+          <w:rFonts w:ascii="Times New Roman" w:hAnsi="Times New Roman" w:cs="Times New Roman"/>
+          <w:sz w:val="24"/>
+          <w:szCs w:val="24"/>
+        </w:rPr>
+        <w:t xml:space="preserve"> e-mail</w:t>
+      </w:r>
+    </w:p>
+    <w:p>
+      <w:pPr>
+        <w:pStyle w:val="ListParagraph"/>
+        <w:numPr>
+          <w:ilvl w:val="0"/>
+          <w:numId w:val="7"/>
+        </w:numPr>
+        <w:spacing w:after="0" w:line="360" w:lineRule="auto"/>
+        <w:jc w:val="both"/>
+        <w:rPr>
+          <w:rFonts w:ascii="Times New Roman" w:hAnsi="Times New Roman" w:cs="Times New Roman"/>
+          <w:sz w:val="24"/>
+          <w:szCs w:val="24"/>
+        </w:rPr>
+      </w:pPr>
+      <w:proofErr w:type="spellStart"/>
+      <w:r>
+        <w:rPr>
+          <w:rFonts w:ascii="Times New Roman" w:hAnsi="Times New Roman" w:cs="Times New Roman"/>
+          <w:sz w:val="24"/>
+          <w:szCs w:val="24"/>
+        </w:rPr>
+        <w:t>Menterjemahkan</w:t>
+      </w:r>
+      <w:proofErr w:type="spellEnd"/>
+      <w:r>
+        <w:rPr>
+          <w:rFonts w:ascii="Times New Roman" w:hAnsi="Times New Roman" w:cs="Times New Roman"/>
+          <w:sz w:val="24"/>
+          <w:szCs w:val="24"/>
+        </w:rPr>
+        <w:t xml:space="preserve"> </w:t>
+      </w:r>
+      <w:proofErr w:type="spellStart"/>
+      <w:r>
+        <w:rPr>
+          <w:rFonts w:ascii="Times New Roman" w:hAnsi="Times New Roman" w:cs="Times New Roman"/>
+          <w:sz w:val="24"/>
+          <w:szCs w:val="24"/>
+        </w:rPr>
+        <w:t>dokumen</w:t>
+      </w:r>
+      <w:proofErr w:type="spellEnd"/>
+      <w:r>
+        <w:rPr>
+          <w:rFonts w:ascii="Times New Roman" w:hAnsi="Times New Roman" w:cs="Times New Roman"/>
+          <w:sz w:val="24"/>
+          <w:szCs w:val="24"/>
+        </w:rPr>
+        <w:t xml:space="preserve"> </w:t>
+      </w:r>
+      <w:proofErr w:type="spellStart"/>
+      <w:r>
+        <w:rPr>
+          <w:rFonts w:ascii="Times New Roman" w:hAnsi="Times New Roman" w:cs="Times New Roman"/>
+          <w:sz w:val="24"/>
+          <w:szCs w:val="24"/>
+        </w:rPr>
+        <w:t>dari</w:t>
+      </w:r>
+      <w:proofErr w:type="spellEnd"/>
+      <w:r>
+        <w:rPr>
+          <w:rFonts w:ascii="Times New Roman" w:hAnsi="Times New Roman" w:cs="Times New Roman"/>
+          <w:sz w:val="24"/>
+          <w:szCs w:val="24"/>
+        </w:rPr>
+        <w:t xml:space="preserve"> </w:t>
+      </w:r>
+      <w:proofErr w:type="spellStart"/>
+      <w:r>
+        <w:rPr>
+          <w:rFonts w:ascii="Times New Roman" w:hAnsi="Times New Roman" w:cs="Times New Roman"/>
+          <w:sz w:val="24"/>
+          <w:szCs w:val="24"/>
+        </w:rPr>
+        <w:t>satu</w:t>
+      </w:r>
+      <w:proofErr w:type="spellEnd"/>
+      <w:r>
+        <w:rPr>
+          <w:rFonts w:ascii="Times New Roman" w:hAnsi="Times New Roman" w:cs="Times New Roman"/>
+          <w:sz w:val="24"/>
+          <w:szCs w:val="24"/>
+        </w:rPr>
+        <w:t xml:space="preserve"> </w:t>
+      </w:r>
+      <w:proofErr w:type="spellStart"/>
+      <w:r>
+        <w:rPr>
+          <w:rFonts w:ascii="Times New Roman" w:hAnsi="Times New Roman" w:cs="Times New Roman"/>
+          <w:sz w:val="24"/>
+          <w:szCs w:val="24"/>
+        </w:rPr>
+        <w:t>bahasa</w:t>
+      </w:r>
+      <w:proofErr w:type="spellEnd"/>
+      <w:r>
+        <w:rPr>
+          <w:rFonts w:ascii="Times New Roman" w:hAnsi="Times New Roman" w:cs="Times New Roman"/>
+          <w:sz w:val="24"/>
+          <w:szCs w:val="24"/>
+        </w:rPr>
+        <w:t xml:space="preserve"> </w:t>
+      </w:r>
+      <w:proofErr w:type="spellStart"/>
+      <w:r>
+        <w:rPr>
+          <w:rFonts w:ascii="Times New Roman" w:hAnsi="Times New Roman" w:cs="Times New Roman"/>
+          <w:sz w:val="24"/>
+          <w:szCs w:val="24"/>
+        </w:rPr>
+        <w:t>ke</w:t>
+      </w:r>
+      <w:proofErr w:type="spellEnd"/>
+      <w:r>
+        <w:rPr>
+          <w:rFonts w:ascii="Times New Roman" w:hAnsi="Times New Roman" w:cs="Times New Roman"/>
+          <w:sz w:val="24"/>
+          <w:szCs w:val="24"/>
+        </w:rPr>
+        <w:t xml:space="preserve"> </w:t>
+      </w:r>
+      <w:proofErr w:type="spellStart"/>
+      <w:r>
+        <w:rPr>
+          <w:rFonts w:ascii="Times New Roman" w:hAnsi="Times New Roman" w:cs="Times New Roman"/>
+          <w:sz w:val="24"/>
+          <w:szCs w:val="24"/>
+        </w:rPr>
+        <w:t>bahasa</w:t>
+      </w:r>
+      <w:proofErr w:type="spellEnd"/>
+      <w:r>
+        <w:rPr>
+          <w:rFonts w:ascii="Times New Roman" w:hAnsi="Times New Roman" w:cs="Times New Roman"/>
+          <w:sz w:val="24"/>
+          <w:szCs w:val="24"/>
+        </w:rPr>
+        <w:t xml:space="preserve"> yang lain</w:t>
+      </w:r>
+    </w:p>
+    <w:p>
+      <w:pPr>
+        <w:spacing w:after="0" w:line="360" w:lineRule="auto"/>
+        <w:jc w:val="both"/>
+        <w:rPr>
+          <w:rFonts w:ascii="Times New Roman" w:hAnsi="Times New Roman" w:cs="Times New Roman"/>
+          <w:sz w:val="24"/>
+          <w:szCs w:val="24"/>
+        </w:rPr>
+      </w:pPr>
+    </w:p>
+    <w:p>
+      <w:pPr>
+        <w:pStyle w:val="ListParagraph"/>
+        <w:numPr>
+          <w:ilvl w:val="0"/>
+          <w:numId w:val="6"/>
+        </w:numPr>
+        <w:spacing w:after="0" w:line="360" w:lineRule="auto"/>
+        <w:ind w:left="993" w:hanging="284"/>
+        <w:rPr>
+          <w:rFonts w:ascii="Times New Roman" w:hAnsi="Times New Roman" w:cs="Times New Roman"/>
+          <w:b/>
+          <w:bCs/>
+          <w:i/>
+          <w:iCs/>
+          <w:sz w:val="24"/>
+          <w:szCs w:val="24"/>
+        </w:rPr>
+      </w:pPr>
+      <w:r>
+        <w:rPr>
+          <w:rFonts w:ascii="Times New Roman" w:hAnsi="Times New Roman" w:cs="Times New Roman"/>
+          <w:i/>
+          <w:iCs/>
+          <w:sz w:val="24"/>
+          <w:szCs w:val="24"/>
+        </w:rPr>
+        <w:t>Dialogue-based application</w:t>
+      </w:r>
+    </w:p>
+    <w:p>
+      <w:pPr>
+        <w:jc w:val="both"/>
+        <w:rPr>
+          <w:rFonts w:ascii="Times New Roman" w:hAnsi="Times New Roman" w:cs="Times New Roman"/>
+          <w:sz w:val="24"/>
+          <w:szCs w:val="24"/>
+        </w:rPr>
+      </w:pPr>
+      <w:r>
+        <w:rPr>
+          <w:rFonts w:ascii="Times New Roman" w:hAnsi="Times New Roman" w:cs="Times New Roman"/>
+          <w:i/>
+          <w:iCs/>
+          <w:sz w:val="24"/>
+          <w:szCs w:val="24"/>
+        </w:rPr>
+        <w:t>Dialogue-based application</w:t>
+      </w:r>
+      <w:r>
+        <w:rPr>
+          <w:rFonts w:ascii="Times New Roman" w:hAnsi="Times New Roman" w:cs="Times New Roman"/>
+          <w:i/>
+          <w:iCs/>
+          <w:sz w:val="24"/>
+          <w:szCs w:val="24"/>
+        </w:rPr>
+        <w:t xml:space="preserve"> </w:t>
+      </w:r>
+      <w:proofErr w:type="spellStart"/>
+      <w:r>
+        <w:rPr>
+          <w:rFonts w:ascii="Times New Roman" w:hAnsi="Times New Roman" w:cs="Times New Roman"/>
+          <w:sz w:val="24"/>
+          <w:szCs w:val="24"/>
+        </w:rPr>
+        <w:t>memiliki</w:t>
+      </w:r>
+      <w:proofErr w:type="spellEnd"/>
+      <w:r>
+        <w:rPr>
+          <w:rFonts w:ascii="Times New Roman" w:hAnsi="Times New Roman" w:cs="Times New Roman"/>
+          <w:sz w:val="24"/>
+          <w:szCs w:val="24"/>
+        </w:rPr>
+        <w:t xml:space="preserve"> </w:t>
+      </w:r>
+      <w:proofErr w:type="spellStart"/>
+      <w:r>
+        <w:rPr>
+          <w:rFonts w:ascii="Times New Roman" w:hAnsi="Times New Roman" w:cs="Times New Roman"/>
+          <w:sz w:val="24"/>
+          <w:szCs w:val="24"/>
+        </w:rPr>
+        <w:t>pendekatan</w:t>
+      </w:r>
+      <w:proofErr w:type="spellEnd"/>
+      <w:r>
+        <w:rPr>
+          <w:rFonts w:ascii="Times New Roman" w:hAnsi="Times New Roman" w:cs="Times New Roman"/>
+          <w:sz w:val="24"/>
+          <w:szCs w:val="24"/>
+        </w:rPr>
+        <w:t xml:space="preserve"> yang </w:t>
+      </w:r>
+      <w:proofErr w:type="spellStart"/>
+      <w:r>
+        <w:rPr>
+          <w:rFonts w:ascii="Times New Roman" w:hAnsi="Times New Roman" w:cs="Times New Roman"/>
+          <w:sz w:val="24"/>
+          <w:szCs w:val="24"/>
+        </w:rPr>
+        <w:t>melibatkan</w:t>
+      </w:r>
+      <w:proofErr w:type="spellEnd"/>
+      <w:r>
+        <w:rPr>
+          <w:rFonts w:ascii="Times New Roman" w:hAnsi="Times New Roman" w:cs="Times New Roman"/>
+          <w:sz w:val="24"/>
+          <w:szCs w:val="24"/>
+        </w:rPr>
+        <w:t xml:space="preserve"> Bahasa </w:t>
+      </w:r>
+      <w:proofErr w:type="spellStart"/>
+      <w:r>
+        <w:rPr>
+          <w:rFonts w:ascii="Times New Roman" w:hAnsi="Times New Roman" w:cs="Times New Roman"/>
+          <w:sz w:val="24"/>
+          <w:szCs w:val="24"/>
+        </w:rPr>
+        <w:t>lisan</w:t>
+      </w:r>
+      <w:proofErr w:type="spellEnd"/>
+      <w:r>
+        <w:rPr>
+          <w:rFonts w:ascii="Times New Roman" w:hAnsi="Times New Roman" w:cs="Times New Roman"/>
+          <w:sz w:val="24"/>
+          <w:szCs w:val="24"/>
+        </w:rPr>
+        <w:t xml:space="preserve"> </w:t>
+      </w:r>
+      <w:proofErr w:type="spellStart"/>
+      <w:r>
+        <w:rPr>
+          <w:rFonts w:ascii="Times New Roman" w:hAnsi="Times New Roman" w:cs="Times New Roman"/>
+          <w:sz w:val="24"/>
+          <w:szCs w:val="24"/>
+        </w:rPr>
+        <w:t>atau</w:t>
+      </w:r>
+      <w:proofErr w:type="spellEnd"/>
+      <w:r>
+        <w:rPr>
+          <w:rFonts w:ascii="Times New Roman" w:hAnsi="Times New Roman" w:cs="Times New Roman"/>
+          <w:sz w:val="24"/>
+          <w:szCs w:val="24"/>
+        </w:rPr>
+        <w:t xml:space="preserve"> </w:t>
+      </w:r>
+      <w:proofErr w:type="spellStart"/>
+      <w:r>
+        <w:rPr>
+          <w:rFonts w:ascii="Times New Roman" w:hAnsi="Times New Roman" w:cs="Times New Roman"/>
+          <w:sz w:val="24"/>
+          <w:szCs w:val="24"/>
+        </w:rPr>
+        <w:t>pengenalan</w:t>
+      </w:r>
+      <w:proofErr w:type="spellEnd"/>
+      <w:r>
+        <w:rPr>
+          <w:rFonts w:ascii="Times New Roman" w:hAnsi="Times New Roman" w:cs="Times New Roman"/>
+          <w:sz w:val="24"/>
+          <w:szCs w:val="24"/>
+        </w:rPr>
+        <w:t xml:space="preserve"> </w:t>
+      </w:r>
+      <w:proofErr w:type="spellStart"/>
+      <w:r>
+        <w:rPr>
+          <w:rFonts w:ascii="Times New Roman" w:hAnsi="Times New Roman" w:cs="Times New Roman"/>
+          <w:sz w:val="24"/>
+          <w:szCs w:val="24"/>
+        </w:rPr>
+        <w:t>suara</w:t>
+      </w:r>
+      <w:proofErr w:type="spellEnd"/>
+      <w:r>
+        <w:rPr>
+          <w:rFonts w:ascii="Times New Roman" w:hAnsi="Times New Roman" w:cs="Times New Roman"/>
+          <w:sz w:val="24"/>
+          <w:szCs w:val="24"/>
+        </w:rPr>
+        <w:t xml:space="preserve">, </w:t>
+      </w:r>
+      <w:proofErr w:type="spellStart"/>
+      <w:r>
+        <w:rPr>
+          <w:rFonts w:ascii="Times New Roman" w:hAnsi="Times New Roman" w:cs="Times New Roman"/>
+          <w:sz w:val="24"/>
+          <w:szCs w:val="24"/>
+        </w:rPr>
+        <w:t>akan</w:t>
+      </w:r>
+      <w:proofErr w:type="spellEnd"/>
+      <w:r>
+        <w:rPr>
+          <w:rFonts w:ascii="Times New Roman" w:hAnsi="Times New Roman" w:cs="Times New Roman"/>
+          <w:sz w:val="24"/>
+          <w:szCs w:val="24"/>
+        </w:rPr>
+        <w:t xml:space="preserve"> </w:t>
+      </w:r>
+      <w:proofErr w:type="spellStart"/>
+      <w:r>
+        <w:rPr>
+          <w:rFonts w:ascii="Times New Roman" w:hAnsi="Times New Roman" w:cs="Times New Roman"/>
+          <w:sz w:val="24"/>
+          <w:szCs w:val="24"/>
+        </w:rPr>
+        <w:t>tetapi</w:t>
+      </w:r>
+      <w:proofErr w:type="spellEnd"/>
+      <w:r>
+        <w:rPr>
+          <w:rFonts w:ascii="Times New Roman" w:hAnsi="Times New Roman" w:cs="Times New Roman"/>
+          <w:sz w:val="24"/>
+          <w:szCs w:val="24"/>
+        </w:rPr>
+        <w:t xml:space="preserve"> </w:t>
+      </w:r>
+      <w:proofErr w:type="spellStart"/>
+      <w:r>
+        <w:rPr>
+          <w:rFonts w:ascii="Times New Roman" w:hAnsi="Times New Roman" w:cs="Times New Roman"/>
+          <w:sz w:val="24"/>
+          <w:szCs w:val="24"/>
+        </w:rPr>
+        <w:t>bidang</w:t>
+      </w:r>
+      <w:proofErr w:type="spellEnd"/>
+      <w:r>
+        <w:rPr>
+          <w:rFonts w:ascii="Times New Roman" w:hAnsi="Times New Roman" w:cs="Times New Roman"/>
+          <w:sz w:val="24"/>
+          <w:szCs w:val="24"/>
+        </w:rPr>
+        <w:t xml:space="preserve"> </w:t>
+      </w:r>
+      <w:proofErr w:type="spellStart"/>
+      <w:r>
+        <w:rPr>
+          <w:rFonts w:ascii="Times New Roman" w:hAnsi="Times New Roman" w:cs="Times New Roman"/>
+          <w:sz w:val="24"/>
+          <w:szCs w:val="24"/>
+        </w:rPr>
+        <w:t>ini</w:t>
+      </w:r>
+      <w:proofErr w:type="spellEnd"/>
+      <w:r>
+        <w:rPr>
+          <w:rFonts w:ascii="Times New Roman" w:hAnsi="Times New Roman" w:cs="Times New Roman"/>
+          <w:sz w:val="24"/>
+          <w:szCs w:val="24"/>
+        </w:rPr>
+        <w:t xml:space="preserve"> juga </w:t>
+      </w:r>
+      <w:proofErr w:type="spellStart"/>
+      <w:r>
+        <w:rPr>
+          <w:rFonts w:ascii="Times New Roman" w:hAnsi="Times New Roman" w:cs="Times New Roman"/>
+          <w:sz w:val="24"/>
+          <w:szCs w:val="24"/>
+        </w:rPr>
+        <w:t>memasukkan</w:t>
+      </w:r>
+      <w:proofErr w:type="spellEnd"/>
+      <w:r>
+        <w:rPr>
+          <w:rFonts w:ascii="Times New Roman" w:hAnsi="Times New Roman" w:cs="Times New Roman"/>
+          <w:sz w:val="24"/>
+          <w:szCs w:val="24"/>
+        </w:rPr>
+        <w:t xml:space="preserve"> </w:t>
+      </w:r>
+      <w:proofErr w:type="spellStart"/>
+      <w:r>
+        <w:rPr>
+          <w:rFonts w:ascii="Times New Roman" w:hAnsi="Times New Roman" w:cs="Times New Roman"/>
+          <w:sz w:val="24"/>
+          <w:szCs w:val="24"/>
+        </w:rPr>
+        <w:t>interaksi</w:t>
+      </w:r>
+      <w:proofErr w:type="spellEnd"/>
+      <w:r>
+        <w:rPr>
+          <w:rFonts w:ascii="Times New Roman" w:hAnsi="Times New Roman" w:cs="Times New Roman"/>
+          <w:sz w:val="24"/>
+          <w:szCs w:val="24"/>
+        </w:rPr>
+        <w:t xml:space="preserve"> </w:t>
+      </w:r>
+      <w:proofErr w:type="spellStart"/>
+      <w:r>
+        <w:rPr>
+          <w:rFonts w:ascii="Times New Roman" w:hAnsi="Times New Roman" w:cs="Times New Roman"/>
+          <w:sz w:val="24"/>
+          <w:szCs w:val="24"/>
+        </w:rPr>
+        <w:t>dengan</w:t>
+      </w:r>
+      <w:proofErr w:type="spellEnd"/>
+      <w:r>
+        <w:rPr>
+          <w:rFonts w:ascii="Times New Roman" w:hAnsi="Times New Roman" w:cs="Times New Roman"/>
+          <w:sz w:val="24"/>
+          <w:szCs w:val="24"/>
+        </w:rPr>
+        <w:t xml:space="preserve"> </w:t>
+      </w:r>
+      <w:proofErr w:type="spellStart"/>
+      <w:r>
+        <w:rPr>
+          <w:rFonts w:ascii="Times New Roman" w:hAnsi="Times New Roman" w:cs="Times New Roman"/>
+          <w:sz w:val="24"/>
+          <w:szCs w:val="24"/>
+        </w:rPr>
+        <w:t>cara</w:t>
+      </w:r>
+      <w:proofErr w:type="spellEnd"/>
+      <w:r>
+        <w:rPr>
+          <w:rFonts w:ascii="Times New Roman" w:hAnsi="Times New Roman" w:cs="Times New Roman"/>
+          <w:sz w:val="24"/>
+          <w:szCs w:val="24"/>
+        </w:rPr>
+        <w:t xml:space="preserve"> </w:t>
+      </w:r>
+      <w:proofErr w:type="spellStart"/>
+      <w:r>
+        <w:rPr>
+          <w:rFonts w:ascii="Times New Roman" w:hAnsi="Times New Roman" w:cs="Times New Roman"/>
+          <w:sz w:val="24"/>
+          <w:szCs w:val="24"/>
+        </w:rPr>
+        <w:t>memasukkan</w:t>
+      </w:r>
+      <w:proofErr w:type="spellEnd"/>
+      <w:r>
+        <w:rPr>
+          <w:rFonts w:ascii="Times New Roman" w:hAnsi="Times New Roman" w:cs="Times New Roman"/>
+          <w:sz w:val="24"/>
+          <w:szCs w:val="24"/>
+        </w:rPr>
+        <w:t xml:space="preserve"> </w:t>
+      </w:r>
+      <w:proofErr w:type="spellStart"/>
+      <w:r>
+        <w:rPr>
+          <w:rFonts w:ascii="Times New Roman" w:hAnsi="Times New Roman" w:cs="Times New Roman"/>
+          <w:sz w:val="24"/>
+          <w:szCs w:val="24"/>
+        </w:rPr>
+        <w:t>teks</w:t>
+      </w:r>
+      <w:proofErr w:type="spellEnd"/>
+      <w:r>
+        <w:rPr>
+          <w:rFonts w:ascii="Times New Roman" w:hAnsi="Times New Roman" w:cs="Times New Roman"/>
+          <w:sz w:val="24"/>
+          <w:szCs w:val="24"/>
+        </w:rPr>
+        <w:t xml:space="preserve"> </w:t>
+      </w:r>
+      <w:proofErr w:type="spellStart"/>
+      <w:r>
+        <w:rPr>
+          <w:rFonts w:ascii="Times New Roman" w:hAnsi="Times New Roman" w:cs="Times New Roman"/>
+          <w:sz w:val="24"/>
+          <w:szCs w:val="24"/>
+        </w:rPr>
+        <w:t>pertanyaan</w:t>
+      </w:r>
+      <w:proofErr w:type="spellEnd"/>
+      <w:r>
+        <w:rPr>
+          <w:rFonts w:ascii="Times New Roman" w:hAnsi="Times New Roman" w:cs="Times New Roman"/>
+          <w:sz w:val="24"/>
+          <w:szCs w:val="24"/>
+        </w:rPr>
+        <w:t xml:space="preserve"> </w:t>
+      </w:r>
+      <w:proofErr w:type="spellStart"/>
+      <w:r>
+        <w:rPr>
+          <w:rFonts w:ascii="Times New Roman" w:hAnsi="Times New Roman" w:cs="Times New Roman"/>
+          <w:sz w:val="24"/>
+          <w:szCs w:val="24"/>
+        </w:rPr>
+        <w:t>melalui</w:t>
+      </w:r>
+      <w:proofErr w:type="spellEnd"/>
+      <w:r>
+        <w:rPr>
+          <w:rFonts w:ascii="Times New Roman" w:hAnsi="Times New Roman" w:cs="Times New Roman"/>
+          <w:sz w:val="24"/>
+          <w:szCs w:val="24"/>
+        </w:rPr>
+        <w:t xml:space="preserve"> keyboard. </w:t>
+      </w:r>
+      <w:proofErr w:type="spellStart"/>
+      <w:r>
+        <w:rPr>
+          <w:rFonts w:ascii="Times New Roman" w:hAnsi="Times New Roman" w:cs="Times New Roman"/>
+          <w:sz w:val="24"/>
+          <w:szCs w:val="24"/>
+        </w:rPr>
+        <w:t>Aplikasi</w:t>
+      </w:r>
+      <w:proofErr w:type="spellEnd"/>
+      <w:r>
+        <w:rPr>
+          <w:rFonts w:ascii="Times New Roman" w:hAnsi="Times New Roman" w:cs="Times New Roman"/>
+          <w:sz w:val="24"/>
+          <w:szCs w:val="24"/>
+        </w:rPr>
+        <w:t xml:space="preserve"> yang </w:t>
+      </w:r>
+      <w:proofErr w:type="spellStart"/>
+      <w:r>
+        <w:rPr>
+          <w:rFonts w:ascii="Times New Roman" w:hAnsi="Times New Roman" w:cs="Times New Roman"/>
+          <w:sz w:val="24"/>
+          <w:szCs w:val="24"/>
+        </w:rPr>
+        <w:t>sering</w:t>
+      </w:r>
+      <w:proofErr w:type="spellEnd"/>
+      <w:r>
+        <w:rPr>
+          <w:rFonts w:ascii="Times New Roman" w:hAnsi="Times New Roman" w:cs="Times New Roman"/>
+          <w:sz w:val="24"/>
+          <w:szCs w:val="24"/>
+        </w:rPr>
+        <w:t xml:space="preserve"> </w:t>
+      </w:r>
+      <w:proofErr w:type="spellStart"/>
+      <w:r>
+        <w:rPr>
+          <w:rFonts w:ascii="Times New Roman" w:hAnsi="Times New Roman" w:cs="Times New Roman"/>
+          <w:sz w:val="24"/>
+          <w:szCs w:val="24"/>
+        </w:rPr>
+        <w:t>ditemui</w:t>
+      </w:r>
+      <w:proofErr w:type="spellEnd"/>
+      <w:r>
+        <w:rPr>
+          <w:rFonts w:ascii="Times New Roman" w:hAnsi="Times New Roman" w:cs="Times New Roman"/>
+          <w:sz w:val="24"/>
+          <w:szCs w:val="24"/>
+        </w:rPr>
+        <w:t xml:space="preserve"> pada </w:t>
+      </w:r>
+      <w:proofErr w:type="spellStart"/>
+      <w:r>
+        <w:rPr>
+          <w:rFonts w:ascii="Times New Roman" w:hAnsi="Times New Roman" w:cs="Times New Roman"/>
+          <w:sz w:val="24"/>
+          <w:szCs w:val="24"/>
+        </w:rPr>
+        <w:t>bidang</w:t>
+      </w:r>
+      <w:proofErr w:type="spellEnd"/>
+      <w:r>
+        <w:rPr>
+          <w:rFonts w:ascii="Times New Roman" w:hAnsi="Times New Roman" w:cs="Times New Roman"/>
+          <w:sz w:val="24"/>
+          <w:szCs w:val="24"/>
+        </w:rPr>
+        <w:t xml:space="preserve"> </w:t>
+      </w:r>
+      <w:proofErr w:type="spellStart"/>
+      <w:r>
+        <w:rPr>
+          <w:rFonts w:ascii="Times New Roman" w:hAnsi="Times New Roman" w:cs="Times New Roman"/>
+          <w:sz w:val="24"/>
+          <w:szCs w:val="24"/>
+        </w:rPr>
+        <w:t>ini</w:t>
+      </w:r>
+      <w:proofErr w:type="spellEnd"/>
+      <w:r>
+        <w:rPr>
+          <w:rFonts w:ascii="Times New Roman" w:hAnsi="Times New Roman" w:cs="Times New Roman"/>
+          <w:sz w:val="24"/>
+          <w:szCs w:val="24"/>
+        </w:rPr>
+        <w:t xml:space="preserve"> </w:t>
+      </w:r>
+      <w:proofErr w:type="spellStart"/>
+      <w:r>
+        <w:rPr>
+          <w:rFonts w:ascii="Times New Roman" w:hAnsi="Times New Roman" w:cs="Times New Roman"/>
+          <w:sz w:val="24"/>
+          <w:szCs w:val="24"/>
+        </w:rPr>
+        <w:t>adalah</w:t>
+      </w:r>
+      <w:proofErr w:type="spellEnd"/>
+      <w:r>
+        <w:rPr>
+          <w:rFonts w:ascii="Times New Roman" w:hAnsi="Times New Roman" w:cs="Times New Roman"/>
+          <w:sz w:val="24"/>
+          <w:szCs w:val="24"/>
+        </w:rPr>
+        <w:t>:</w:t>
+      </w:r>
+    </w:p>
+    <w:p>
+      <w:pPr>
+        <w:pStyle w:val="ListParagraph"/>
+        <w:numPr>
+          <w:ilvl w:val="0"/>
+          <w:numId w:val="7"/>
+        </w:numPr>
+        <w:spacing w:line="360" w:lineRule="auto"/>
+        <w:jc w:val="both"/>
+        <w:rPr>
+          <w:rFonts w:ascii="Times New Roman" w:hAnsi="Times New Roman" w:cs="Times New Roman"/>
+          <w:sz w:val="24"/>
+          <w:szCs w:val="24"/>
+        </w:rPr>
+      </w:pPr>
+      <w:proofErr w:type="spellStart"/>
+      <w:r>
+        <w:rPr>
+          <w:rFonts w:ascii="Times New Roman" w:hAnsi="Times New Roman" w:cs="Times New Roman"/>
+          <w:sz w:val="24"/>
+          <w:szCs w:val="24"/>
+        </w:rPr>
+        <w:t>Sistem</w:t>
+      </w:r>
+      <w:proofErr w:type="spellEnd"/>
+      <w:r>
+        <w:rPr>
+          <w:rFonts w:ascii="Times New Roman" w:hAnsi="Times New Roman" w:cs="Times New Roman"/>
+          <w:sz w:val="24"/>
+          <w:szCs w:val="24"/>
+        </w:rPr>
+        <w:t xml:space="preserve"> </w:t>
+      </w:r>
+      <w:proofErr w:type="spellStart"/>
+      <w:r>
+        <w:rPr>
+          <w:rFonts w:ascii="Times New Roman" w:hAnsi="Times New Roman" w:cs="Times New Roman"/>
+          <w:sz w:val="24"/>
+          <w:szCs w:val="24"/>
+        </w:rPr>
+        <w:t>tanya</w:t>
+      </w:r>
+      <w:proofErr w:type="spellEnd"/>
+      <w:r>
+        <w:rPr>
+          <w:rFonts w:ascii="Times New Roman" w:hAnsi="Times New Roman" w:cs="Times New Roman"/>
+          <w:sz w:val="24"/>
+          <w:szCs w:val="24"/>
+        </w:rPr>
+        <w:t xml:space="preserve"> </w:t>
+      </w:r>
+      <w:proofErr w:type="spellStart"/>
+      <w:r>
+        <w:rPr>
+          <w:rFonts w:ascii="Times New Roman" w:hAnsi="Times New Roman" w:cs="Times New Roman"/>
+          <w:sz w:val="24"/>
+          <w:szCs w:val="24"/>
+        </w:rPr>
+        <w:t>jawab</w:t>
+      </w:r>
+      <w:proofErr w:type="spellEnd"/>
+      <w:r>
+        <w:rPr>
+          <w:rFonts w:ascii="Times New Roman" w:hAnsi="Times New Roman" w:cs="Times New Roman"/>
+          <w:sz w:val="24"/>
+          <w:szCs w:val="24"/>
+        </w:rPr>
+        <w:t xml:space="preserve">, </w:t>
+      </w:r>
+      <w:proofErr w:type="spellStart"/>
+      <w:r>
+        <w:rPr>
+          <w:rFonts w:ascii="Times New Roman" w:hAnsi="Times New Roman" w:cs="Times New Roman"/>
+          <w:sz w:val="24"/>
+          <w:szCs w:val="24"/>
+        </w:rPr>
+        <w:t>dimana</w:t>
+      </w:r>
+      <w:proofErr w:type="spellEnd"/>
+      <w:r>
+        <w:rPr>
+          <w:rFonts w:ascii="Times New Roman" w:hAnsi="Times New Roman" w:cs="Times New Roman"/>
+          <w:sz w:val="24"/>
+          <w:szCs w:val="24"/>
+        </w:rPr>
+        <w:t xml:space="preserve"> </w:t>
+      </w:r>
+      <w:r>
+        <w:rPr>
+          <w:rFonts w:ascii="Times New Roman" w:hAnsi="Times New Roman" w:cs="Times New Roman"/>
+          <w:i/>
+          <w:iCs/>
+          <w:sz w:val="24"/>
+          <w:szCs w:val="24"/>
+        </w:rPr>
+        <w:t xml:space="preserve">natural </w:t>
+      </w:r>
+      <w:r>
+        <w:rPr>
+          <w:rFonts w:ascii="Times New Roman" w:hAnsi="Times New Roman" w:cs="Times New Roman"/>
+          <w:i/>
+          <w:iCs/>
+          <w:sz w:val="24"/>
+          <w:szCs w:val="24"/>
+        </w:rPr>
+        <w:t xml:space="preserve">language </w:t>
+      </w:r>
+      <w:proofErr w:type="spellStart"/>
+      <w:r>
+        <w:rPr>
+          <w:rFonts w:ascii="Times New Roman" w:hAnsi="Times New Roman" w:cs="Times New Roman"/>
+          <w:sz w:val="24"/>
+          <w:szCs w:val="24"/>
+        </w:rPr>
+        <w:t>digunakan</w:t>
+      </w:r>
+      <w:proofErr w:type="spellEnd"/>
+      <w:r>
+        <w:rPr>
+          <w:rFonts w:ascii="Times New Roman" w:hAnsi="Times New Roman" w:cs="Times New Roman"/>
+          <w:sz w:val="24"/>
+          <w:szCs w:val="24"/>
+        </w:rPr>
+        <w:t xml:space="preserve"> </w:t>
+      </w:r>
+      <w:proofErr w:type="spellStart"/>
+      <w:r>
+        <w:rPr>
+          <w:rFonts w:ascii="Times New Roman" w:hAnsi="Times New Roman" w:cs="Times New Roman"/>
+          <w:sz w:val="24"/>
+          <w:szCs w:val="24"/>
+        </w:rPr>
+        <w:t>dalam</w:t>
+      </w:r>
+      <w:proofErr w:type="spellEnd"/>
+      <w:r>
+        <w:rPr>
+          <w:rFonts w:ascii="Times New Roman" w:hAnsi="Times New Roman" w:cs="Times New Roman"/>
+          <w:sz w:val="24"/>
+          <w:szCs w:val="24"/>
+        </w:rPr>
+        <w:t xml:space="preserve"> </w:t>
+      </w:r>
+      <w:proofErr w:type="spellStart"/>
+      <w:r>
+        <w:rPr>
+          <w:rFonts w:ascii="Times New Roman" w:hAnsi="Times New Roman" w:cs="Times New Roman"/>
+          <w:sz w:val="24"/>
+          <w:szCs w:val="24"/>
+        </w:rPr>
+        <w:t>mendapatkan</w:t>
+      </w:r>
+      <w:proofErr w:type="spellEnd"/>
+      <w:r>
+        <w:rPr>
+          <w:rFonts w:ascii="Times New Roman" w:hAnsi="Times New Roman" w:cs="Times New Roman"/>
+          <w:sz w:val="24"/>
+          <w:szCs w:val="24"/>
+        </w:rPr>
+        <w:t xml:space="preserve"> </w:t>
+      </w:r>
+      <w:proofErr w:type="spellStart"/>
+      <w:r>
+        <w:rPr>
+          <w:rFonts w:ascii="Times New Roman" w:hAnsi="Times New Roman" w:cs="Times New Roman"/>
+          <w:sz w:val="24"/>
+          <w:szCs w:val="24"/>
+        </w:rPr>
+        <w:t>informasi</w:t>
+      </w:r>
+      <w:proofErr w:type="spellEnd"/>
+      <w:r>
+        <w:rPr>
+          <w:rFonts w:ascii="Times New Roman" w:hAnsi="Times New Roman" w:cs="Times New Roman"/>
+          <w:sz w:val="24"/>
+          <w:szCs w:val="24"/>
+        </w:rPr>
+        <w:t xml:space="preserve"> </w:t>
+      </w:r>
+      <w:proofErr w:type="spellStart"/>
+      <w:r>
+        <w:rPr>
+          <w:rFonts w:ascii="Times New Roman" w:hAnsi="Times New Roman" w:cs="Times New Roman"/>
+          <w:sz w:val="24"/>
+          <w:szCs w:val="24"/>
+        </w:rPr>
+        <w:t>dari</w:t>
+      </w:r>
+      <w:proofErr w:type="spellEnd"/>
+      <w:r>
+        <w:rPr>
+          <w:rFonts w:ascii="Times New Roman" w:hAnsi="Times New Roman" w:cs="Times New Roman"/>
+          <w:sz w:val="24"/>
+          <w:szCs w:val="24"/>
+        </w:rPr>
+        <w:t xml:space="preserve"> </w:t>
+      </w:r>
+      <w:proofErr w:type="spellStart"/>
+      <w:r>
+        <w:rPr>
+          <w:rFonts w:ascii="Times New Roman" w:hAnsi="Times New Roman" w:cs="Times New Roman"/>
+          <w:sz w:val="24"/>
+          <w:szCs w:val="24"/>
+        </w:rPr>
+        <w:t>suatu</w:t>
+      </w:r>
+      <w:proofErr w:type="spellEnd"/>
+      <w:r>
+        <w:rPr>
+          <w:rFonts w:ascii="Times New Roman" w:hAnsi="Times New Roman" w:cs="Times New Roman"/>
+          <w:sz w:val="24"/>
+          <w:szCs w:val="24"/>
+        </w:rPr>
+        <w:t xml:space="preserve"> </w:t>
+      </w:r>
+      <w:r>
+        <w:rPr>
+          <w:rFonts w:ascii="Times New Roman" w:hAnsi="Times New Roman" w:cs="Times New Roman"/>
+          <w:i/>
+          <w:iCs/>
+          <w:sz w:val="24"/>
+          <w:szCs w:val="24"/>
+        </w:rPr>
+        <w:t>database.</w:t>
+      </w:r>
+    </w:p>
+    <w:p>
+      <w:pPr>
+        <w:pStyle w:val="ListParagraph"/>
+        <w:numPr>
+          <w:ilvl w:val="0"/>
+          <w:numId w:val="7"/>
+        </w:numPr>
+        <w:spacing w:line="360" w:lineRule="auto"/>
+        <w:jc w:val="both"/>
+        <w:rPr>
+          <w:rFonts w:ascii="Times New Roman" w:hAnsi="Times New Roman" w:cs="Times New Roman"/>
+          <w:sz w:val="24"/>
+          <w:szCs w:val="24"/>
+        </w:rPr>
+      </w:pPr>
+      <w:proofErr w:type="spellStart"/>
+      <w:r>
+        <w:rPr>
+          <w:rFonts w:ascii="Times New Roman" w:hAnsi="Times New Roman" w:cs="Times New Roman"/>
+          <w:sz w:val="24"/>
+          <w:szCs w:val="24"/>
+        </w:rPr>
+        <w:t>Sistem</w:t>
+      </w:r>
+      <w:proofErr w:type="spellEnd"/>
+      <w:r>
+        <w:rPr>
+          <w:rFonts w:ascii="Times New Roman" w:hAnsi="Times New Roman" w:cs="Times New Roman"/>
+          <w:sz w:val="24"/>
+          <w:szCs w:val="24"/>
+        </w:rPr>
+        <w:t xml:space="preserve"> </w:t>
+      </w:r>
+      <w:proofErr w:type="spellStart"/>
+      <w:r>
+        <w:rPr>
+          <w:rFonts w:ascii="Times New Roman" w:hAnsi="Times New Roman" w:cs="Times New Roman"/>
+          <w:sz w:val="24"/>
+          <w:szCs w:val="24"/>
+        </w:rPr>
+        <w:t>otomatis</w:t>
+      </w:r>
+      <w:proofErr w:type="spellEnd"/>
+      <w:r>
+        <w:rPr>
+          <w:rFonts w:ascii="Times New Roman" w:hAnsi="Times New Roman" w:cs="Times New Roman"/>
+          <w:sz w:val="24"/>
+          <w:szCs w:val="24"/>
+        </w:rPr>
+        <w:t xml:space="preserve"> </w:t>
+      </w:r>
+      <w:proofErr w:type="spellStart"/>
+      <w:r>
+        <w:rPr>
+          <w:rFonts w:ascii="Times New Roman" w:hAnsi="Times New Roman" w:cs="Times New Roman"/>
+          <w:sz w:val="24"/>
+          <w:szCs w:val="24"/>
+        </w:rPr>
+        <w:t>pelayanan</w:t>
+      </w:r>
+      <w:proofErr w:type="spellEnd"/>
+      <w:r>
+        <w:rPr>
+          <w:rFonts w:ascii="Times New Roman" w:hAnsi="Times New Roman" w:cs="Times New Roman"/>
+          <w:sz w:val="24"/>
+          <w:szCs w:val="24"/>
+        </w:rPr>
+        <w:t xml:space="preserve"> </w:t>
+      </w:r>
+      <w:proofErr w:type="spellStart"/>
+      <w:r>
+        <w:rPr>
+          <w:rFonts w:ascii="Times New Roman" w:hAnsi="Times New Roman" w:cs="Times New Roman"/>
+          <w:sz w:val="24"/>
+          <w:szCs w:val="24"/>
+        </w:rPr>
+        <w:t>melalui</w:t>
+      </w:r>
+      <w:proofErr w:type="spellEnd"/>
+      <w:r>
+        <w:rPr>
+          <w:rFonts w:ascii="Times New Roman" w:hAnsi="Times New Roman" w:cs="Times New Roman"/>
+          <w:sz w:val="24"/>
+          <w:szCs w:val="24"/>
+        </w:rPr>
+        <w:t xml:space="preserve"> </w:t>
+      </w:r>
+      <w:proofErr w:type="spellStart"/>
+      <w:r>
+        <w:rPr>
+          <w:rFonts w:ascii="Times New Roman" w:hAnsi="Times New Roman" w:cs="Times New Roman"/>
+          <w:sz w:val="24"/>
+          <w:szCs w:val="24"/>
+        </w:rPr>
+        <w:t>telepon</w:t>
+      </w:r>
+      <w:proofErr w:type="spellEnd"/>
+    </w:p>
+    <w:p>
+      <w:pPr>
+        <w:pStyle w:val="ListParagraph"/>
+        <w:numPr>
+          <w:ilvl w:val="0"/>
+          <w:numId w:val="7"/>
+        </w:numPr>
+        <w:spacing w:line="360" w:lineRule="auto"/>
+        <w:jc w:val="both"/>
+        <w:rPr>
+          <w:rFonts w:ascii="Times New Roman" w:hAnsi="Times New Roman" w:cs="Times New Roman"/>
+          <w:sz w:val="24"/>
+          <w:szCs w:val="24"/>
+        </w:rPr>
+      </w:pPr>
+      <w:proofErr w:type="spellStart"/>
+      <w:r>
+        <w:rPr>
+          <w:rFonts w:ascii="Times New Roman" w:hAnsi="Times New Roman" w:cs="Times New Roman"/>
+          <w:sz w:val="24"/>
+          <w:szCs w:val="24"/>
+        </w:rPr>
+        <w:t>Kontrol</w:t>
+      </w:r>
+      <w:proofErr w:type="spellEnd"/>
+      <w:r>
+        <w:rPr>
+          <w:rFonts w:ascii="Times New Roman" w:hAnsi="Times New Roman" w:cs="Times New Roman"/>
+          <w:sz w:val="24"/>
+          <w:szCs w:val="24"/>
+        </w:rPr>
+        <w:t xml:space="preserve"> </w:t>
+      </w:r>
+      <w:proofErr w:type="spellStart"/>
+      <w:r>
+        <w:rPr>
+          <w:rFonts w:ascii="Times New Roman" w:hAnsi="Times New Roman" w:cs="Times New Roman"/>
+          <w:sz w:val="24"/>
+          <w:szCs w:val="24"/>
+        </w:rPr>
+        <w:t>suara</w:t>
+      </w:r>
+      <w:proofErr w:type="spellEnd"/>
+      <w:r>
+        <w:rPr>
+          <w:rFonts w:ascii="Times New Roman" w:hAnsi="Times New Roman" w:cs="Times New Roman"/>
+          <w:sz w:val="24"/>
+          <w:szCs w:val="24"/>
+        </w:rPr>
+        <w:t xml:space="preserve"> pada </w:t>
+      </w:r>
+      <w:proofErr w:type="spellStart"/>
+      <w:r>
+        <w:rPr>
+          <w:rFonts w:ascii="Times New Roman" w:hAnsi="Times New Roman" w:cs="Times New Roman"/>
+          <w:sz w:val="24"/>
+          <w:szCs w:val="24"/>
+        </w:rPr>
+        <w:t>peralatan</w:t>
+      </w:r>
+      <w:proofErr w:type="spellEnd"/>
+      <w:r>
+        <w:rPr>
+          <w:rFonts w:ascii="Times New Roman" w:hAnsi="Times New Roman" w:cs="Times New Roman"/>
+          <w:sz w:val="24"/>
+          <w:szCs w:val="24"/>
+        </w:rPr>
+        <w:t xml:space="preserve"> </w:t>
+      </w:r>
+      <w:proofErr w:type="spellStart"/>
+      <w:r>
+        <w:rPr>
+          <w:rFonts w:ascii="Times New Roman" w:hAnsi="Times New Roman" w:cs="Times New Roman"/>
+          <w:sz w:val="24"/>
+          <w:szCs w:val="24"/>
+        </w:rPr>
+        <w:t>elektronik</w:t>
+      </w:r>
+      <w:proofErr w:type="spellEnd"/>
+    </w:p>
+    <w:p>
+      <w:pPr>
+        <w:pStyle w:val="ListParagraph"/>
+        <w:numPr>
+          <w:ilvl w:val="0"/>
+          <w:numId w:val="7"/>
+        </w:numPr>
+        <w:spacing w:line="360" w:lineRule="auto"/>
+        <w:jc w:val="both"/>
+        <w:rPr>
+          <w:rFonts w:ascii="Times New Roman" w:hAnsi="Times New Roman" w:cs="Times New Roman"/>
+          <w:sz w:val="24"/>
+          <w:szCs w:val="24"/>
+        </w:rPr>
+      </w:pPr>
+      <w:proofErr w:type="spellStart"/>
+      <w:r>
+        <w:rPr>
+          <w:rFonts w:ascii="Times New Roman" w:hAnsi="Times New Roman" w:cs="Times New Roman"/>
+          <w:sz w:val="24"/>
+          <w:szCs w:val="24"/>
+        </w:rPr>
+        <w:t>Sistem</w:t>
+      </w:r>
+      <w:proofErr w:type="spellEnd"/>
+      <w:r>
+        <w:rPr>
+          <w:rFonts w:ascii="Times New Roman" w:hAnsi="Times New Roman" w:cs="Times New Roman"/>
+          <w:sz w:val="24"/>
+          <w:szCs w:val="24"/>
+        </w:rPr>
+        <w:t xml:space="preserve"> </w:t>
+      </w:r>
+      <w:r>
+        <w:rPr>
+          <w:rFonts w:ascii="Times New Roman" w:hAnsi="Times New Roman" w:cs="Times New Roman"/>
+          <w:i/>
+          <w:iCs/>
+          <w:sz w:val="24"/>
+          <w:szCs w:val="24"/>
+        </w:rPr>
+        <w:t>problem-solving</w:t>
+      </w:r>
+      <w:r>
+        <w:rPr>
+          <w:rFonts w:ascii="Times New Roman" w:hAnsi="Times New Roman" w:cs="Times New Roman"/>
+          <w:i/>
+          <w:iCs/>
+          <w:sz w:val="24"/>
+          <w:szCs w:val="24"/>
+        </w:rPr>
+        <w:t xml:space="preserve"> </w:t>
+      </w:r>
+      <w:r>
+        <w:rPr>
+          <w:rFonts w:ascii="Times New Roman" w:hAnsi="Times New Roman" w:cs="Times New Roman"/>
+          <w:sz w:val="24"/>
+          <w:szCs w:val="24"/>
+        </w:rPr>
+        <w:t xml:space="preserve">yang </w:t>
+      </w:r>
+      <w:proofErr w:type="spellStart"/>
+      <w:r>
+        <w:rPr>
+          <w:rFonts w:ascii="Times New Roman" w:hAnsi="Times New Roman" w:cs="Times New Roman"/>
+          <w:sz w:val="24"/>
+          <w:szCs w:val="24"/>
+        </w:rPr>
+        <w:t>membantu</w:t>
+      </w:r>
+      <w:proofErr w:type="spellEnd"/>
+      <w:r>
+        <w:rPr>
+          <w:rFonts w:ascii="Times New Roman" w:hAnsi="Times New Roman" w:cs="Times New Roman"/>
+          <w:sz w:val="24"/>
+          <w:szCs w:val="24"/>
+        </w:rPr>
+        <w:t xml:space="preserve"> </w:t>
+      </w:r>
+      <w:proofErr w:type="spellStart"/>
+      <w:r>
+        <w:rPr>
+          <w:rFonts w:ascii="Times New Roman" w:hAnsi="Times New Roman" w:cs="Times New Roman"/>
+          <w:sz w:val="24"/>
+          <w:szCs w:val="24"/>
+        </w:rPr>
+        <w:t>untuk</w:t>
+      </w:r>
+      <w:proofErr w:type="spellEnd"/>
+      <w:r>
+        <w:rPr>
+          <w:rFonts w:ascii="Times New Roman" w:hAnsi="Times New Roman" w:cs="Times New Roman"/>
+          <w:sz w:val="24"/>
+          <w:szCs w:val="24"/>
+        </w:rPr>
+        <w:t xml:space="preserve"> </w:t>
+      </w:r>
+      <w:proofErr w:type="spellStart"/>
+      <w:r>
+        <w:rPr>
+          <w:rFonts w:ascii="Times New Roman" w:hAnsi="Times New Roman" w:cs="Times New Roman"/>
+          <w:sz w:val="24"/>
+          <w:szCs w:val="24"/>
+        </w:rPr>
+        <w:t>melakukan</w:t>
+      </w:r>
+      <w:proofErr w:type="spellEnd"/>
+      <w:r>
+        <w:rPr>
+          <w:rFonts w:ascii="Times New Roman" w:hAnsi="Times New Roman" w:cs="Times New Roman"/>
+          <w:sz w:val="24"/>
+          <w:szCs w:val="24"/>
+        </w:rPr>
+        <w:t xml:space="preserve"> </w:t>
+      </w:r>
+      <w:proofErr w:type="spellStart"/>
+      <w:r>
+        <w:rPr>
+          <w:rFonts w:ascii="Times New Roman" w:hAnsi="Times New Roman" w:cs="Times New Roman"/>
+          <w:sz w:val="24"/>
+          <w:szCs w:val="24"/>
+        </w:rPr>
+        <w:t>penyelesaian</w:t>
+      </w:r>
+      <w:proofErr w:type="spellEnd"/>
+      <w:r>
+        <w:rPr>
+          <w:rFonts w:ascii="Times New Roman" w:hAnsi="Times New Roman" w:cs="Times New Roman"/>
+          <w:sz w:val="24"/>
+          <w:szCs w:val="24"/>
+        </w:rPr>
+        <w:t xml:space="preserve"> </w:t>
+      </w:r>
+      <w:proofErr w:type="spellStart"/>
+      <w:r>
+        <w:rPr>
+          <w:rFonts w:ascii="Times New Roman" w:hAnsi="Times New Roman" w:cs="Times New Roman"/>
+          <w:sz w:val="24"/>
+          <w:szCs w:val="24"/>
+        </w:rPr>
+        <w:t>masalah</w:t>
+      </w:r>
+      <w:proofErr w:type="spellEnd"/>
+      <w:r>
+        <w:rPr>
+          <w:rFonts w:ascii="Times New Roman" w:hAnsi="Times New Roman" w:cs="Times New Roman"/>
+          <w:sz w:val="24"/>
+          <w:szCs w:val="24"/>
+        </w:rPr>
+        <w:t xml:space="preserve"> yang </w:t>
+      </w:r>
+      <w:proofErr w:type="spellStart"/>
+      <w:r>
+        <w:rPr>
+          <w:rFonts w:ascii="Times New Roman" w:hAnsi="Times New Roman" w:cs="Times New Roman"/>
+          <w:sz w:val="24"/>
+          <w:szCs w:val="24"/>
+        </w:rPr>
+        <w:t>umum</w:t>
+      </w:r>
+      <w:proofErr w:type="spellEnd"/>
+      <w:r>
+        <w:rPr>
+          <w:rFonts w:ascii="Times New Roman" w:hAnsi="Times New Roman" w:cs="Times New Roman"/>
+          <w:sz w:val="24"/>
+          <w:szCs w:val="24"/>
+        </w:rPr>
+        <w:t xml:space="preserve"> </w:t>
+      </w:r>
+      <w:proofErr w:type="spellStart"/>
+      <w:r>
+        <w:rPr>
+          <w:rFonts w:ascii="Times New Roman" w:hAnsi="Times New Roman" w:cs="Times New Roman"/>
+          <w:sz w:val="24"/>
+          <w:szCs w:val="24"/>
+        </w:rPr>
+        <w:t>dihadapi</w:t>
+      </w:r>
+      <w:proofErr w:type="spellEnd"/>
+      <w:r>
+        <w:rPr>
+          <w:rFonts w:ascii="Times New Roman" w:hAnsi="Times New Roman" w:cs="Times New Roman"/>
+          <w:sz w:val="24"/>
+          <w:szCs w:val="24"/>
+        </w:rPr>
+        <w:t xml:space="preserve"> </w:t>
+      </w:r>
+      <w:proofErr w:type="spellStart"/>
+      <w:r>
+        <w:rPr>
+          <w:rFonts w:ascii="Times New Roman" w:hAnsi="Times New Roman" w:cs="Times New Roman"/>
+          <w:sz w:val="24"/>
+          <w:szCs w:val="24"/>
+        </w:rPr>
+        <w:t>dalam</w:t>
+      </w:r>
+      <w:proofErr w:type="spellEnd"/>
+      <w:r>
+        <w:rPr>
+          <w:rFonts w:ascii="Times New Roman" w:hAnsi="Times New Roman" w:cs="Times New Roman"/>
+          <w:sz w:val="24"/>
+          <w:szCs w:val="24"/>
+        </w:rPr>
+        <w:t xml:space="preserve"> </w:t>
+      </w:r>
+      <w:proofErr w:type="spellStart"/>
+      <w:r>
+        <w:rPr>
+          <w:rFonts w:ascii="Times New Roman" w:hAnsi="Times New Roman" w:cs="Times New Roman"/>
+          <w:sz w:val="24"/>
+          <w:szCs w:val="24"/>
+        </w:rPr>
+        <w:t>suatu</w:t>
+      </w:r>
+      <w:proofErr w:type="spellEnd"/>
+      <w:r>
+        <w:rPr>
+          <w:rFonts w:ascii="Times New Roman" w:hAnsi="Times New Roman" w:cs="Times New Roman"/>
+          <w:sz w:val="24"/>
+          <w:szCs w:val="24"/>
+        </w:rPr>
+        <w:t xml:space="preserve"> </w:t>
+      </w:r>
+      <w:proofErr w:type="spellStart"/>
+      <w:r>
+        <w:rPr>
+          <w:rFonts w:ascii="Times New Roman" w:hAnsi="Times New Roman" w:cs="Times New Roman"/>
+          <w:sz w:val="24"/>
+          <w:szCs w:val="24"/>
+        </w:rPr>
+        <w:t>pekerjaan</w:t>
+      </w:r>
+      <w:proofErr w:type="spellEnd"/>
+    </w:p>
+    <w:p>
+      <w:pPr>
+        <w:spacing w:line="360" w:lineRule="auto"/>
+        <w:rPr>
+          <w:rFonts w:ascii="Times New Roman" w:hAnsi="Times New Roman" w:cs="Times New Roman"/>
+          <w:b/>
+          <w:bCs/>
+          <w:sz w:val="24"/>
+          <w:szCs w:val="24"/>
+        </w:rPr>
+      </w:pPr>
+    </w:p>
+    <w:p>
+      <w:pPr>
+        <w:pStyle w:val="ListParagraph"/>
+        <w:numPr>
+          <w:ilvl w:val="0"/>
+          <w:numId w:val="5"/>
+        </w:numPr>
+        <w:rPr>
+          <w:rFonts w:ascii="Times New Roman" w:hAnsi="Times New Roman" w:cs="Times New Roman"/>
+          <w:b/>
+          <w:bCs/>
+          <w:sz w:val="24"/>
+          <w:szCs w:val="24"/>
+        </w:rPr>
+      </w:pPr>
+    </w:p>
+    <w:p>
+      <w:pPr>
+        <w:rPr>
+          <w:rFonts w:ascii="Times New Roman" w:hAnsi="Times New Roman" w:cs="Times New Roman"/>
+          <w:b/>
+          <w:bCs/>
+          <w:sz w:val="28"/>
+          <w:szCs w:val="28"/>
+        </w:rPr>
+      </w:pPr>
+      <w:r>
+        <w:rPr>
+          <w:rFonts w:ascii="Times New Roman" w:hAnsi="Times New Roman" w:cs="Times New Roman"/>
+          <w:b/>
+          <w:bCs/>
+          <w:sz w:val="28"/>
+          <w:szCs w:val="28"/>
+        </w:rPr>
+        <w:lastRenderedPageBreak/>
+        <w:t xml:space="preserve">Bab </w:t>
+      </w:r>
+      <w:r>
+        <w:rPr>
+          <w:rFonts w:ascii="Times New Roman" w:hAnsi="Times New Roman" w:cs="Times New Roman"/>
+          <w:b/>
+          <w:bCs/>
+          <w:sz w:val="28"/>
+          <w:szCs w:val="28"/>
+        </w:rPr>
+        <w:t>4</w:t>
+      </w:r>
+      <w:r>
+        <w:rPr>
+          <w:rFonts w:ascii="Times New Roman" w:hAnsi="Times New Roman" w:cs="Times New Roman"/>
+          <w:b/>
+          <w:bCs/>
+          <w:sz w:val="28"/>
+          <w:szCs w:val="28"/>
+        </w:rPr>
+        <w:t xml:space="preserve"> </w:t>
+      </w:r>
+      <w:proofErr w:type="spellStart"/>
+      <w:r>
+        <w:rPr>
+          <w:rFonts w:ascii="Times New Roman" w:hAnsi="Times New Roman" w:cs="Times New Roman"/>
+          <w:b/>
+          <w:bCs/>
+          <w:sz w:val="28"/>
+          <w:szCs w:val="28"/>
+        </w:rPr>
+        <w:t>Algoritma</w:t>
+      </w:r>
+      <w:proofErr w:type="spellEnd"/>
+      <w:r>
+        <w:rPr>
+          <w:rFonts w:ascii="Times New Roman" w:hAnsi="Times New Roman" w:cs="Times New Roman"/>
+          <w:b/>
+          <w:bCs/>
+          <w:sz w:val="28"/>
+          <w:szCs w:val="28"/>
+        </w:rPr>
+        <w:t xml:space="preserve"> </w:t>
+      </w:r>
+      <w:proofErr w:type="spellStart"/>
+      <w:r>
+        <w:rPr>
+          <w:rFonts w:ascii="Times New Roman" w:hAnsi="Times New Roman" w:cs="Times New Roman"/>
+          <w:b/>
+          <w:bCs/>
+          <w:sz w:val="28"/>
+          <w:szCs w:val="28"/>
+        </w:rPr>
+        <w:t>Pencarian</w:t>
+      </w:r>
+      <w:proofErr w:type="spellEnd"/>
+    </w:p>
+    <w:p>
+      <w:pPr>
+        <w:rPr>
+          <w:rFonts w:ascii="Times New Roman" w:hAnsi="Times New Roman" w:cs="Times New Roman"/>
+          <w:b/>
+          <w:bCs/>
+          <w:sz w:val="28"/>
+          <w:szCs w:val="28"/>
+        </w:rPr>
+      </w:pPr>
+      <w:proofErr w:type="spellStart"/>
+      <w:r>
+        <w:rPr>
+          <w:rFonts w:ascii="Times New Roman" w:hAnsi="Times New Roman" w:cs="Times New Roman"/>
+          <w:b/>
+          <w:bCs/>
+          <w:sz w:val="28"/>
+          <w:szCs w:val="28"/>
+        </w:rPr>
+        <w:t>Soal</w:t>
+      </w:r>
+      <w:proofErr w:type="spellEnd"/>
     </w:p>
     <w:p>
       <w:pPr>
@@ -266,15 +2930,7 @@
           <w:sz w:val="24"/>
           <w:szCs w:val="24"/>
         </w:rPr>
-        <w:t>.</w:t>
-      </w:r>
-      <w:r>
-        <w:rPr>
-          <w:rFonts w:ascii="Times New Roman" w:hAnsi="Times New Roman" w:cs="Times New Roman"/>
-          <w:sz w:val="24"/>
-          <w:szCs w:val="24"/>
-        </w:rPr>
-        <w:t xml:space="preserve"> Dari </w:t>
+        <w:t xml:space="preserve">. Dari </w:t>
       </w:r>
       <w:proofErr w:type="spellStart"/>
       <w:r>
@@ -1116,15 +3772,7 @@
           <w:sz w:val="24"/>
           <w:szCs w:val="24"/>
         </w:rPr>
-        <w:t xml:space="preserve"> </w:t>
-      </w:r>
-      <w:r>
-        <w:rPr>
-          <w:rFonts w:ascii="Times New Roman" w:hAnsi="Times New Roman" w:cs="Times New Roman"/>
-          <w:sz w:val="24"/>
-          <w:szCs w:val="24"/>
-        </w:rPr>
-        <w:t xml:space="preserve">Dari tree yang </w:t>
+        <w:t xml:space="preserve"> Dari tree yang </w:t>
       </w:r>
       <w:proofErr w:type="spellStart"/>
       <w:r>
@@ -1312,15 +3960,7 @@
           <w:sz w:val="24"/>
           <w:szCs w:val="24"/>
         </w:rPr>
-        <w:t xml:space="preserve"> </w:t>
-      </w:r>
-      <w:r>
-        <w:rPr>
-          <w:rFonts w:ascii="Times New Roman" w:hAnsi="Times New Roman" w:cs="Times New Roman"/>
-          <w:sz w:val="24"/>
-          <w:szCs w:val="24"/>
-        </w:rPr>
-        <w:t xml:space="preserve">a. </w:t>
+        <w:t xml:space="preserve"> a. </w:t>
       </w:r>
       <w:proofErr w:type="spellStart"/>
       <w:r>
@@ -3163,6 +5803,119 @@
 <file path=word/numbering.xml><?xml version="1.0" encoding="utf-8"?>
 <w:numbering xmlns:wpc="http://schemas.microsoft.com/office/word/2010/wordprocessingCanvas" xmlns:cx="http://schemas.microsoft.com/office/drawing/2014/chartex" xmlns:cx1="http://schemas.microsoft.com/office/drawing/2015/9/8/chartex" xmlns:cx2="http://schemas.microsoft.com/office/drawing/2015/10/21/chartex" xmlns:cx3="http://schemas.microsoft.com/office/drawing/2016/5/9/chartex" xmlns:cx4="http://schemas.microsoft.com/office/drawing/2016/5/10/chartex" xmlns:cx5="http://schemas.microsoft.com/office/drawing/2016/5/11/chartex" xmlns:cx6="http://schemas.microsoft.com/office/drawing/2016/5/12/chartex" xmlns:cx7="http://schemas.microsoft.com/office/drawing/2016/5/13/chartex" xmlns:cx8="http://schemas.microsoft.com/office/drawing/2016/5/14/chartex" xmlns:mc="http://schemas.openxmlformats.org/markup-compatibility/2006" xmlns:aink="http://schemas.microsoft.com/office/drawing/2016/ink" xmlns:am3d="http://schemas.microsoft.com/office/drawing/2017/model3d" xmlns:o="urn:schemas-microsoft-com:office:office" xmlns:r="http://schemas.openxmlformats.org/officeDocument/2006/relationships" xmlns:m="http://schemas.openxmlformats.org/officeDocument/2006/math" xmlns:v="urn:schemas-microsoft-com:vml" xmlns:wp14="http://schemas.microsoft.com/office/word/2010/wordprocessingDrawing" xmlns:wp="http://schemas.openxmlformats.org/drawingml/2006/wordprocessingDrawing" xmlns:w10="urn:schemas-microsoft-com:office:word" xmlns:w="http://schemas.openxmlformats.org/wordprocessingml/2006/main" xmlns:w14="http://schemas.microsoft.com/office/word/2010/wordml" xmlns:w15="http://schemas.microsoft.com/office/word/2012/wordml" xmlns:w16cex="http://schemas.microsoft.com/office/word/2018/wordml/cex" xmlns:w16cid="http://schemas.microsoft.com/office/word/2016/wordml/cid" xmlns:w16="http://schemas.microsoft.com/office/word/2018/wordml" xmlns:w16se="http://schemas.microsoft.com/office/word/2015/wordml/symex" xmlns:wpg="http://schemas.microsoft.com/office/word/2010/wordprocessingGroup" xmlns:wpi="http://schemas.microsoft.com/office/word/2010/wordprocessingInk" xmlns:wne="http://schemas.microsoft.com/office/word/2006/wordml" xmlns:wps="http://schemas.microsoft.com/office/word/2010/wordprocessingShape" mc:Ignorable="w14 w15 w16se w16cid w16 w16cex wp14">
   <w:abstractNum w:abstractNumId="0" w15:restartNumberingAfterBreak="0">
+    <w:nsid w:val="11B8652F"/>
+    <w:multiLevelType w:val="hybridMultilevel"/>
+    <w:tmpl w:val="47841EB8"/>
+    <w:lvl w:ilvl="0" w:tplc="CF4069AC">
+      <w:start w:val="1"/>
+      <w:numFmt w:val="bullet"/>
+      <w:lvlText w:val="-"/>
+      <w:lvlJc w:val="left"/>
+      <w:pPr>
+        <w:ind w:left="720" w:hanging="360"/>
+      </w:pPr>
+      <w:rPr>
+        <w:rFonts w:ascii="Times New Roman" w:eastAsiaTheme="minorHAnsi" w:hAnsi="Times New Roman" w:cs="Times New Roman" w:hint="default"/>
+      </w:rPr>
+    </w:lvl>
+    <w:lvl w:ilvl="1" w:tplc="38090003" w:tentative="1">
+      <w:start w:val="1"/>
+      <w:numFmt w:val="bullet"/>
+      <w:lvlText w:val="o"/>
+      <w:lvlJc w:val="left"/>
+      <w:pPr>
+        <w:ind w:left="1440" w:hanging="360"/>
+      </w:pPr>
+      <w:rPr>
+        <w:rFonts w:ascii="Courier New" w:hAnsi="Courier New" w:cs="Courier New" w:hint="default"/>
+      </w:rPr>
+    </w:lvl>
+    <w:lvl w:ilvl="2" w:tplc="38090005" w:tentative="1">
+      <w:start w:val="1"/>
+      <w:numFmt w:val="bullet"/>
+      <w:lvlText w:val=""/>
+      <w:lvlJc w:val="left"/>
+      <w:pPr>
+        <w:ind w:left="2160" w:hanging="360"/>
+      </w:pPr>
+      <w:rPr>
+        <w:rFonts w:ascii="Wingdings" w:hAnsi="Wingdings" w:hint="default"/>
+      </w:rPr>
+    </w:lvl>
+    <w:lvl w:ilvl="3" w:tplc="38090001" w:tentative="1">
+      <w:start w:val="1"/>
+      <w:numFmt w:val="bullet"/>
+      <w:lvlText w:val=""/>
+      <w:lvlJc w:val="left"/>
+      <w:pPr>
+        <w:ind w:left="2880" w:hanging="360"/>
+      </w:pPr>
+      <w:rPr>
+        <w:rFonts w:ascii="Symbol" w:hAnsi="Symbol" w:hint="default"/>
+      </w:rPr>
+    </w:lvl>
+    <w:lvl w:ilvl="4" w:tplc="38090003" w:tentative="1">
+      <w:start w:val="1"/>
+      <w:numFmt w:val="bullet"/>
+      <w:lvlText w:val="o"/>
+      <w:lvlJc w:val="left"/>
+      <w:pPr>
+        <w:ind w:left="3600" w:hanging="360"/>
+      </w:pPr>
+      <w:rPr>
+        <w:rFonts w:ascii="Courier New" w:hAnsi="Courier New" w:cs="Courier New" w:hint="default"/>
+      </w:rPr>
+    </w:lvl>
+    <w:lvl w:ilvl="5" w:tplc="38090005" w:tentative="1">
+      <w:start w:val="1"/>
+      <w:numFmt w:val="bullet"/>
+      <w:lvlText w:val=""/>
+      <w:lvlJc w:val="left"/>
+      <w:pPr>
+        <w:ind w:left="4320" w:hanging="360"/>
+      </w:pPr>
+      <w:rPr>
+        <w:rFonts w:ascii="Wingdings" w:hAnsi="Wingdings" w:hint="default"/>
+      </w:rPr>
+    </w:lvl>
+    <w:lvl w:ilvl="6" w:tplc="38090001" w:tentative="1">
+      <w:start w:val="1"/>
+      <w:numFmt w:val="bullet"/>
+      <w:lvlText w:val=""/>
+      <w:lvlJc w:val="left"/>
+      <w:pPr>
+        <w:ind w:left="5040" w:hanging="360"/>
+      </w:pPr>
+      <w:rPr>
+        <w:rFonts w:ascii="Symbol" w:hAnsi="Symbol" w:hint="default"/>
+      </w:rPr>
+    </w:lvl>
+    <w:lvl w:ilvl="7" w:tplc="38090003" w:tentative="1">
+      <w:start w:val="1"/>
+      <w:numFmt w:val="bullet"/>
+      <w:lvlText w:val="o"/>
+      <w:lvlJc w:val="left"/>
+      <w:pPr>
+        <w:ind w:left="5760" w:hanging="360"/>
+      </w:pPr>
+      <w:rPr>
+        <w:rFonts w:ascii="Courier New" w:hAnsi="Courier New" w:cs="Courier New" w:hint="default"/>
+      </w:rPr>
+    </w:lvl>
+    <w:lvl w:ilvl="8" w:tplc="38090005" w:tentative="1">
+      <w:start w:val="1"/>
+      <w:numFmt w:val="bullet"/>
+      <w:lvlText w:val=""/>
+      <w:lvlJc w:val="left"/>
+      <w:pPr>
+        <w:ind w:left="6480" w:hanging="360"/>
+      </w:pPr>
+      <w:rPr>
+        <w:rFonts w:ascii="Wingdings" w:hAnsi="Wingdings" w:hint="default"/>
+      </w:rPr>
+    </w:lvl>
+  </w:abstractNum>
+  <w:abstractNum w:abstractNumId="1" w15:restartNumberingAfterBreak="0">
     <w:nsid w:val="1D451CA7"/>
     <w:multiLevelType w:val="hybridMultilevel"/>
     <w:tmpl w:val="ED660A1C"/>
@@ -3253,7 +6006,7 @@
       </w:pPr>
     </w:lvl>
   </w:abstractNum>
-  <w:abstractNum w:abstractNumId="1" w15:restartNumberingAfterBreak="0">
+  <w:abstractNum w:abstractNumId="2" w15:restartNumberingAfterBreak="0">
     <w:nsid w:val="38F60593"/>
     <w:multiLevelType w:val="hybridMultilevel"/>
     <w:tmpl w:val="761466D6"/>
@@ -3342,10 +6095,101 @@
       </w:pPr>
     </w:lvl>
   </w:abstractNum>
-  <w:abstractNum w:abstractNumId="2" w15:restartNumberingAfterBreak="0">
-    <w:nsid w:val="42515406"/>
+  <w:abstractNum w:abstractNumId="3" w15:restartNumberingAfterBreak="0">
+    <w:nsid w:val="396C13B8"/>
     <w:multiLevelType w:val="hybridMultilevel"/>
-    <w:tmpl w:val="63066A7A"/>
+    <w:tmpl w:val="2C726894"/>
+    <w:lvl w:ilvl="0" w:tplc="97843B2C">
+      <w:start w:val="1"/>
+      <w:numFmt w:val="decimal"/>
+      <w:lvlText w:val="%1."/>
+      <w:lvlJc w:val="left"/>
+      <w:pPr>
+        <w:ind w:left="720" w:hanging="360"/>
+      </w:pPr>
+      <w:rPr>
+        <w:rFonts w:hint="default"/>
+        <w:b w:val="0"/>
+        <w:bCs w:val="0"/>
+      </w:rPr>
+    </w:lvl>
+    <w:lvl w:ilvl="1" w:tplc="38090019" w:tentative="1">
+      <w:start w:val="1"/>
+      <w:numFmt w:val="lowerLetter"/>
+      <w:lvlText w:val="%2."/>
+      <w:lvlJc w:val="left"/>
+      <w:pPr>
+        <w:ind w:left="1440" w:hanging="360"/>
+      </w:pPr>
+    </w:lvl>
+    <w:lvl w:ilvl="2" w:tplc="3809001B" w:tentative="1">
+      <w:start w:val="1"/>
+      <w:numFmt w:val="lowerRoman"/>
+      <w:lvlText w:val="%3."/>
+      <w:lvlJc w:val="right"/>
+      <w:pPr>
+        <w:ind w:left="2160" w:hanging="180"/>
+      </w:pPr>
+    </w:lvl>
+    <w:lvl w:ilvl="3" w:tplc="3809000F" w:tentative="1">
+      <w:start w:val="1"/>
+      <w:numFmt w:val="decimal"/>
+      <w:lvlText w:val="%4."/>
+      <w:lvlJc w:val="left"/>
+      <w:pPr>
+        <w:ind w:left="2880" w:hanging="360"/>
+      </w:pPr>
+    </w:lvl>
+    <w:lvl w:ilvl="4" w:tplc="38090019" w:tentative="1">
+      <w:start w:val="1"/>
+      <w:numFmt w:val="lowerLetter"/>
+      <w:lvlText w:val="%5."/>
+      <w:lvlJc w:val="left"/>
+      <w:pPr>
+        <w:ind w:left="3600" w:hanging="360"/>
+      </w:pPr>
+    </w:lvl>
+    <w:lvl w:ilvl="5" w:tplc="3809001B" w:tentative="1">
+      <w:start w:val="1"/>
+      <w:numFmt w:val="lowerRoman"/>
+      <w:lvlText w:val="%6."/>
+      <w:lvlJc w:val="right"/>
+      <w:pPr>
+        <w:ind w:left="4320" w:hanging="180"/>
+      </w:pPr>
+    </w:lvl>
+    <w:lvl w:ilvl="6" w:tplc="3809000F" w:tentative="1">
+      <w:start w:val="1"/>
+      <w:numFmt w:val="decimal"/>
+      <w:lvlText w:val="%7."/>
+      <w:lvlJc w:val="left"/>
+      <w:pPr>
+        <w:ind w:left="5040" w:hanging="360"/>
+      </w:pPr>
+    </w:lvl>
+    <w:lvl w:ilvl="7" w:tplc="38090019" w:tentative="1">
+      <w:start w:val="1"/>
+      <w:numFmt w:val="lowerLetter"/>
+      <w:lvlText w:val="%8."/>
+      <w:lvlJc w:val="left"/>
+      <w:pPr>
+        <w:ind w:left="5760" w:hanging="360"/>
+      </w:pPr>
+    </w:lvl>
+    <w:lvl w:ilvl="8" w:tplc="3809001B" w:tentative="1">
+      <w:start w:val="1"/>
+      <w:numFmt w:val="lowerRoman"/>
+      <w:lvlText w:val="%9."/>
+      <w:lvlJc w:val="right"/>
+      <w:pPr>
+        <w:ind w:left="6480" w:hanging="180"/>
+      </w:pPr>
+    </w:lvl>
+  </w:abstractNum>
+  <w:abstractNum w:abstractNumId="4" w15:restartNumberingAfterBreak="0">
+    <w:nsid w:val="40530313"/>
+    <w:multiLevelType w:val="hybridMultilevel"/>
+    <w:tmpl w:val="2DE8837C"/>
     <w:lvl w:ilvl="0" w:tplc="3809000F">
       <w:start w:val="1"/>
       <w:numFmt w:val="decimal"/>
@@ -3431,13 +6275,205 @@
       </w:pPr>
     </w:lvl>
   </w:abstractNum>
+  <w:abstractNum w:abstractNumId="5" w15:restartNumberingAfterBreak="0">
+    <w:nsid w:val="42515406"/>
+    <w:multiLevelType w:val="hybridMultilevel"/>
+    <w:tmpl w:val="63066A7A"/>
+    <w:lvl w:ilvl="0" w:tplc="3809000F">
+      <w:start w:val="1"/>
+      <w:numFmt w:val="decimal"/>
+      <w:lvlText w:val="%1."/>
+      <w:lvlJc w:val="left"/>
+      <w:pPr>
+        <w:ind w:left="720" w:hanging="360"/>
+      </w:pPr>
+      <w:rPr>
+        <w:rFonts w:hint="default"/>
+      </w:rPr>
+    </w:lvl>
+    <w:lvl w:ilvl="1" w:tplc="38090019" w:tentative="1">
+      <w:start w:val="1"/>
+      <w:numFmt w:val="lowerLetter"/>
+      <w:lvlText w:val="%2."/>
+      <w:lvlJc w:val="left"/>
+      <w:pPr>
+        <w:ind w:left="1440" w:hanging="360"/>
+      </w:pPr>
+    </w:lvl>
+    <w:lvl w:ilvl="2" w:tplc="3809001B" w:tentative="1">
+      <w:start w:val="1"/>
+      <w:numFmt w:val="lowerRoman"/>
+      <w:lvlText w:val="%3."/>
+      <w:lvlJc w:val="right"/>
+      <w:pPr>
+        <w:ind w:left="2160" w:hanging="180"/>
+      </w:pPr>
+    </w:lvl>
+    <w:lvl w:ilvl="3" w:tplc="3809000F" w:tentative="1">
+      <w:start w:val="1"/>
+      <w:numFmt w:val="decimal"/>
+      <w:lvlText w:val="%4."/>
+      <w:lvlJc w:val="left"/>
+      <w:pPr>
+        <w:ind w:left="2880" w:hanging="360"/>
+      </w:pPr>
+    </w:lvl>
+    <w:lvl w:ilvl="4" w:tplc="38090019" w:tentative="1">
+      <w:start w:val="1"/>
+      <w:numFmt w:val="lowerLetter"/>
+      <w:lvlText w:val="%5."/>
+      <w:lvlJc w:val="left"/>
+      <w:pPr>
+        <w:ind w:left="3600" w:hanging="360"/>
+      </w:pPr>
+    </w:lvl>
+    <w:lvl w:ilvl="5" w:tplc="3809001B" w:tentative="1">
+      <w:start w:val="1"/>
+      <w:numFmt w:val="lowerRoman"/>
+      <w:lvlText w:val="%6."/>
+      <w:lvlJc w:val="right"/>
+      <w:pPr>
+        <w:ind w:left="4320" w:hanging="180"/>
+      </w:pPr>
+    </w:lvl>
+    <w:lvl w:ilvl="6" w:tplc="3809000F" w:tentative="1">
+      <w:start w:val="1"/>
+      <w:numFmt w:val="decimal"/>
+      <w:lvlText w:val="%7."/>
+      <w:lvlJc w:val="left"/>
+      <w:pPr>
+        <w:ind w:left="5040" w:hanging="360"/>
+      </w:pPr>
+    </w:lvl>
+    <w:lvl w:ilvl="7" w:tplc="38090019" w:tentative="1">
+      <w:start w:val="1"/>
+      <w:numFmt w:val="lowerLetter"/>
+      <w:lvlText w:val="%8."/>
+      <w:lvlJc w:val="left"/>
+      <w:pPr>
+        <w:ind w:left="5760" w:hanging="360"/>
+      </w:pPr>
+    </w:lvl>
+    <w:lvl w:ilvl="8" w:tplc="3809001B" w:tentative="1">
+      <w:start w:val="1"/>
+      <w:numFmt w:val="lowerRoman"/>
+      <w:lvlText w:val="%9."/>
+      <w:lvlJc w:val="right"/>
+      <w:pPr>
+        <w:ind w:left="6480" w:hanging="180"/>
+      </w:pPr>
+    </w:lvl>
+  </w:abstractNum>
+  <w:abstractNum w:abstractNumId="6" w15:restartNumberingAfterBreak="0">
+    <w:nsid w:val="757C753B"/>
+    <w:multiLevelType w:val="hybridMultilevel"/>
+    <w:tmpl w:val="4F7A6B0C"/>
+    <w:lvl w:ilvl="0" w:tplc="07FC9270">
+      <w:start w:val="1"/>
+      <w:numFmt w:val="lowerLetter"/>
+      <w:lvlText w:val="%1."/>
+      <w:lvlJc w:val="left"/>
+      <w:pPr>
+        <w:ind w:left="720" w:hanging="360"/>
+      </w:pPr>
+      <w:rPr>
+        <w:rFonts w:hint="default"/>
+        <w:b w:val="0"/>
+        <w:bCs w:val="0"/>
+      </w:rPr>
+    </w:lvl>
+    <w:lvl w:ilvl="1" w:tplc="38090019" w:tentative="1">
+      <w:start w:val="1"/>
+      <w:numFmt w:val="lowerLetter"/>
+      <w:lvlText w:val="%2."/>
+      <w:lvlJc w:val="left"/>
+      <w:pPr>
+        <w:ind w:left="1440" w:hanging="360"/>
+      </w:pPr>
+    </w:lvl>
+    <w:lvl w:ilvl="2" w:tplc="3809001B" w:tentative="1">
+      <w:start w:val="1"/>
+      <w:numFmt w:val="lowerRoman"/>
+      <w:lvlText w:val="%3."/>
+      <w:lvlJc w:val="right"/>
+      <w:pPr>
+        <w:ind w:left="2160" w:hanging="180"/>
+      </w:pPr>
+    </w:lvl>
+    <w:lvl w:ilvl="3" w:tplc="3809000F" w:tentative="1">
+      <w:start w:val="1"/>
+      <w:numFmt w:val="decimal"/>
+      <w:lvlText w:val="%4."/>
+      <w:lvlJc w:val="left"/>
+      <w:pPr>
+        <w:ind w:left="2880" w:hanging="360"/>
+      </w:pPr>
+    </w:lvl>
+    <w:lvl w:ilvl="4" w:tplc="38090019" w:tentative="1">
+      <w:start w:val="1"/>
+      <w:numFmt w:val="lowerLetter"/>
+      <w:lvlText w:val="%5."/>
+      <w:lvlJc w:val="left"/>
+      <w:pPr>
+        <w:ind w:left="3600" w:hanging="360"/>
+      </w:pPr>
+    </w:lvl>
+    <w:lvl w:ilvl="5" w:tplc="3809001B" w:tentative="1">
+      <w:start w:val="1"/>
+      <w:numFmt w:val="lowerRoman"/>
+      <w:lvlText w:val="%6."/>
+      <w:lvlJc w:val="right"/>
+      <w:pPr>
+        <w:ind w:left="4320" w:hanging="180"/>
+      </w:pPr>
+    </w:lvl>
+    <w:lvl w:ilvl="6" w:tplc="3809000F" w:tentative="1">
+      <w:start w:val="1"/>
+      <w:numFmt w:val="decimal"/>
+      <w:lvlText w:val="%7."/>
+      <w:lvlJc w:val="left"/>
+      <w:pPr>
+        <w:ind w:left="5040" w:hanging="360"/>
+      </w:pPr>
+    </w:lvl>
+    <w:lvl w:ilvl="7" w:tplc="38090019" w:tentative="1">
+      <w:start w:val="1"/>
+      <w:numFmt w:val="lowerLetter"/>
+      <w:lvlText w:val="%8."/>
+      <w:lvlJc w:val="left"/>
+      <w:pPr>
+        <w:ind w:left="5760" w:hanging="360"/>
+      </w:pPr>
+    </w:lvl>
+    <w:lvl w:ilvl="8" w:tplc="3809001B" w:tentative="1">
+      <w:start w:val="1"/>
+      <w:numFmt w:val="lowerRoman"/>
+      <w:lvlText w:val="%9."/>
+      <w:lvlJc w:val="right"/>
+      <w:pPr>
+        <w:ind w:left="6480" w:hanging="180"/>
+      </w:pPr>
+    </w:lvl>
+  </w:abstractNum>
   <w:num w:numId="1">
+    <w:abstractNumId w:val="5"/>
+  </w:num>
+  <w:num w:numId="2">
     <w:abstractNumId w:val="2"/>
   </w:num>
-  <w:num w:numId="2">
+  <w:num w:numId="3">
     <w:abstractNumId w:val="1"/>
   </w:num>
-  <w:num w:numId="3">
+  <w:num w:numId="4">
+    <w:abstractNumId w:val="4"/>
+  </w:num>
+  <w:num w:numId="5">
+    <w:abstractNumId w:val="3"/>
+  </w:num>
+  <w:num w:numId="6">
+    <w:abstractNumId w:val="6"/>
+  </w:num>
+  <w:num w:numId="7">
     <w:abstractNumId w:val="0"/>
   </w:num>
 </w:numbering>
@@ -3880,6 +6916,21 @@
       <w:contextualSpacing/>
     </w:pPr>
   </w:style>
+  <w:style w:type="paragraph" w:styleId="NoSpacing">
+    <w:name w:val="No Spacing"/>
+    <w:uiPriority w:val="1"/>
+    <w:qFormat/>
+    <w:rsid w:val="0079746F"/>
+    <w:pPr>
+      <w:spacing w:after="0" w:line="360" w:lineRule="auto"/>
+      <w:jc w:val="both"/>
+    </w:pPr>
+    <w:rPr>
+      <w:rFonts w:ascii="Times New Roman" w:hAnsi="Times New Roman" w:cs="Times New Roman"/>
+      <w:sz w:val="24"/>
+      <w:szCs w:val="24"/>
+    </w:rPr>
+  </w:style>
 </w:styles>
 </file>
 

</xml_diff>